<commit_message>
Updated final project document.
</commit_message>
<xml_diff>
--- a/Documents/krause-final.docx
+++ b/Documents/krause-final.docx
@@ -265,7 +265,23 @@
                                 <w:sz w:val="40"/>
                                 <w:szCs w:val="40"/>
                               </w:rPr>
-                              <w:t xml:space="preserve"> project document contains information pertaining to the database that will be created for the </w:t>
+                              <w:t xml:space="preserve"> project document contains information pertaining to the database that </w:t>
+                            </w:r>
+                            <w:r>
+                              <w:rPr>
+                                <w:color w:val="000000"/>
+                                <w:sz w:val="40"/>
+                                <w:szCs w:val="40"/>
+                              </w:rPr>
+                              <w:t xml:space="preserve">was </w:t>
+                            </w:r>
+                            <w:r>
+                              <w:rPr>
+                                <w:color w:val="000000"/>
+                                <w:sz w:val="40"/>
+                                <w:szCs w:val="40"/>
+                              </w:rPr>
+                              <w:t xml:space="preserve">created for the </w:t>
                             </w:r>
                             <w:r>
                               <w:rPr>
@@ -430,7 +446,23 @@
                           <w:sz w:val="40"/>
                           <w:szCs w:val="40"/>
                         </w:rPr>
-                        <w:t xml:space="preserve"> project document contains information pertaining to the database that will be created for the </w:t>
+                        <w:t xml:space="preserve"> project document contains information pertaining to the database that </w:t>
+                      </w:r>
+                      <w:r>
+                        <w:rPr>
+                          <w:color w:val="000000"/>
+                          <w:sz w:val="40"/>
+                          <w:szCs w:val="40"/>
+                        </w:rPr>
+                        <w:t xml:space="preserve">was </w:t>
+                      </w:r>
+                      <w:r>
+                        <w:rPr>
+                          <w:color w:val="000000"/>
+                          <w:sz w:val="40"/>
+                          <w:szCs w:val="40"/>
+                        </w:rPr>
+                        <w:t xml:space="preserve">created for the </w:t>
                       </w:r>
                       <w:r>
                         <w:rPr>
@@ -3702,7 +3734,18 @@
           <w:sz w:val="30"/>
           <w:szCs w:val="30"/>
         </w:rPr>
-        <w:t>Urgent View</w:t>
+        <w:t>Statistics</w:t>
+      </w:r>
+      <w:r>
+        <w:rPr>
+          <w:rFonts w:cstheme="minorHAnsi"/>
+          <w:b/>
+          <w:bCs/>
+          <w:color w:val="000000"/>
+          <w:sz w:val="30"/>
+          <w:szCs w:val="30"/>
+        </w:rPr>
+        <w:t xml:space="preserve"> View</w:t>
       </w:r>
     </w:p>
     <w:p>
@@ -3723,16 +3766,79 @@
           <w:sz w:val="30"/>
           <w:szCs w:val="30"/>
         </w:rPr>
-        <w:t xml:space="preserve">The final view that will be included in the database, the “urgent” view, will list patients that </w:t>
-      </w:r>
-      <w:r>
-        <w:rPr>
-          <w:rFonts w:cstheme="minorHAnsi"/>
-          <w:color w:val="000000"/>
-          <w:sz w:val="30"/>
-          <w:szCs w:val="30"/>
-        </w:rPr>
-        <w:t>have</w:t>
+        <w:t>The final view tha</w:t>
+      </w:r>
+      <w:r>
+        <w:rPr>
+          <w:rFonts w:cstheme="minorHAnsi"/>
+          <w:color w:val="000000"/>
+          <w:sz w:val="30"/>
+          <w:szCs w:val="30"/>
+        </w:rPr>
+        <w:t xml:space="preserve">t is </w:t>
+      </w:r>
+      <w:r>
+        <w:rPr>
+          <w:rFonts w:cstheme="minorHAnsi"/>
+          <w:color w:val="000000"/>
+          <w:sz w:val="30"/>
+          <w:szCs w:val="30"/>
+        </w:rPr>
+        <w:t>included in the database, the “</w:t>
+      </w:r>
+      <w:r>
+        <w:rPr>
+          <w:rFonts w:cstheme="minorHAnsi"/>
+          <w:color w:val="000000"/>
+          <w:sz w:val="30"/>
+          <w:szCs w:val="30"/>
+        </w:rPr>
+        <w:t>s</w:t>
+      </w:r>
+      <w:r>
+        <w:rPr>
+          <w:rFonts w:cstheme="minorHAnsi"/>
+          <w:color w:val="000000"/>
+          <w:sz w:val="30"/>
+          <w:szCs w:val="30"/>
+        </w:rPr>
+        <w:t>tatistics</w:t>
+      </w:r>
+      <w:r>
+        <w:rPr>
+          <w:rFonts w:cstheme="minorHAnsi"/>
+          <w:color w:val="000000"/>
+          <w:sz w:val="30"/>
+          <w:szCs w:val="30"/>
+        </w:rPr>
+        <w:t xml:space="preserve">” view, will list </w:t>
+      </w:r>
+      <w:r>
+        <w:rPr>
+          <w:rFonts w:cstheme="minorHAnsi"/>
+          <w:color w:val="000000"/>
+          <w:sz w:val="30"/>
+          <w:szCs w:val="30"/>
+        </w:rPr>
+        <w:t xml:space="preserve">the results of the three complex queries that are executed </w:t>
+      </w:r>
+      <w:r>
+        <w:rPr>
+          <w:rFonts w:cstheme="minorHAnsi"/>
+          <w:color w:val="000000"/>
+          <w:sz w:val="30"/>
+          <w:szCs w:val="30"/>
+        </w:rPr>
+        <w:t>in</w:t>
+      </w:r>
+      <w:r>
+        <w:rPr>
+          <w:rFonts w:cstheme="minorHAnsi"/>
+          <w:color w:val="000000"/>
+          <w:sz w:val="30"/>
+          <w:szCs w:val="30"/>
+        </w:rPr>
+        <w:t xml:space="preserve"> the database.</w:t>
       </w:r>
       <w:r>
         <w:rPr>
@@ -3750,61 +3856,61 @@
           <w:sz w:val="30"/>
           <w:szCs w:val="30"/>
         </w:rPr>
-        <w:t>received the same</w:t>
-      </w:r>
-      <w:r>
-        <w:rPr>
-          <w:rFonts w:cstheme="minorHAnsi"/>
-          <w:color w:val="000000"/>
-          <w:sz w:val="30"/>
-          <w:szCs w:val="30"/>
-        </w:rPr>
-        <w:t xml:space="preserve"> treatment</w:t>
-      </w:r>
-      <w:r>
-        <w:rPr>
-          <w:rFonts w:cstheme="minorHAnsi"/>
-          <w:color w:val="000000"/>
-          <w:sz w:val="30"/>
-          <w:szCs w:val="30"/>
-        </w:rPr>
-        <w:t>s</w:t>
-      </w:r>
-      <w:r>
-        <w:rPr>
-          <w:rFonts w:cstheme="minorHAnsi"/>
-          <w:color w:val="000000"/>
-          <w:sz w:val="30"/>
-          <w:szCs w:val="30"/>
-        </w:rPr>
-        <w:t xml:space="preserve"> for severe issues such as cancer</w:t>
-      </w:r>
-      <w:r>
-        <w:rPr>
-          <w:rFonts w:cstheme="minorHAnsi"/>
-          <w:color w:val="000000"/>
-          <w:sz w:val="30"/>
-          <w:szCs w:val="30"/>
-        </w:rPr>
-        <w:t xml:space="preserve"> 3 or more times</w:t>
-      </w:r>
-      <w:r>
-        <w:rPr>
-          <w:rFonts w:cstheme="minorHAnsi"/>
-          <w:color w:val="000000"/>
-          <w:sz w:val="30"/>
-          <w:szCs w:val="30"/>
-        </w:rPr>
-        <w:t xml:space="preserve">. The patients listed inside the Urgent View table are also listed in the Patient View table. To display the all the patients in this view, a subquery </w:t>
-      </w:r>
-      <w:r>
-        <w:rPr>
-          <w:rFonts w:cstheme="minorHAnsi"/>
-          <w:color w:val="000000"/>
-          <w:sz w:val="30"/>
-          <w:szCs w:val="30"/>
-        </w:rPr>
-        <w:t>will be used.</w:t>
+        <w:t xml:space="preserve">For example, data resulting from a query that obtains the top 5 patients who have a </w:t>
+      </w:r>
+      <w:r>
+        <w:rPr>
+          <w:rFonts w:cstheme="minorHAnsi"/>
+          <w:color w:val="000000"/>
+          <w:sz w:val="30"/>
+          <w:szCs w:val="30"/>
+        </w:rPr>
+        <w:t>higher risk</w:t>
+      </w:r>
+      <w:r>
+        <w:rPr>
+          <w:rFonts w:cstheme="minorHAnsi"/>
+          <w:color w:val="000000"/>
+          <w:sz w:val="30"/>
+          <w:szCs w:val="30"/>
+        </w:rPr>
+        <w:t xml:space="preserve"> index would be displayed on this p</w:t>
+      </w:r>
+      <w:r>
+        <w:rPr>
+          <w:rFonts w:cstheme="minorHAnsi"/>
+          <w:color w:val="000000"/>
+          <w:sz w:val="30"/>
+          <w:szCs w:val="30"/>
+        </w:rPr>
+        <w:t xml:space="preserve">age. </w:t>
+      </w:r>
+      <w:r>
+        <w:rPr>
+          <w:rFonts w:cstheme="minorHAnsi"/>
+          <w:color w:val="000000"/>
+          <w:sz w:val="30"/>
+          <w:szCs w:val="30"/>
+        </w:rPr>
+        <w:t>Any information that is listed on the statistics page is also existent within the database given that the information was pulled from one of the four oth</w:t>
+      </w:r>
+      <w:r>
+        <w:rPr>
+          <w:rFonts w:cstheme="minorHAnsi"/>
+          <w:color w:val="000000"/>
+          <w:sz w:val="30"/>
+          <w:szCs w:val="30"/>
+        </w:rPr>
+        <w:t>er tables/</w:t>
+      </w:r>
+      <w:r>
+        <w:rPr>
+          <w:rFonts w:cstheme="minorHAnsi"/>
+          <w:color w:val="000000"/>
+          <w:sz w:val="30"/>
+          <w:szCs w:val="30"/>
+        </w:rPr>
+        <w:t>views on the website.</w:t>
       </w:r>
     </w:p>
     <w:p>
@@ -3911,7 +4017,52 @@
           <w:sz w:val="30"/>
           <w:szCs w:val="30"/>
         </w:rPr>
-        <w:t xml:space="preserve"> the tables in the database will have CRUD operations (Create, Read, Update, Destroy). For each table, users will have the ability to add new data, update current data, view data, and remove data.</w:t>
+        <w:t xml:space="preserve"> the tables in the database</w:t>
+      </w:r>
+      <w:r>
+        <w:rPr>
+          <w:rFonts w:cstheme="minorHAnsi"/>
+          <w:color w:val="000000"/>
+          <w:sz w:val="30"/>
+          <w:szCs w:val="30"/>
+        </w:rPr>
+        <w:t xml:space="preserve"> </w:t>
+      </w:r>
+      <w:r>
+        <w:rPr>
+          <w:rFonts w:cstheme="minorHAnsi"/>
+          <w:color w:val="000000"/>
+          <w:sz w:val="30"/>
+          <w:szCs w:val="30"/>
+        </w:rPr>
+        <w:t>have CRUD operations (Create, Read, Update, Destroy). For each table, user</w:t>
+      </w:r>
+      <w:r>
+        <w:rPr>
+          <w:rFonts w:cstheme="minorHAnsi"/>
+          <w:color w:val="000000"/>
+          <w:sz w:val="30"/>
+          <w:szCs w:val="30"/>
+        </w:rPr>
+        <w:t xml:space="preserve">s </w:t>
+      </w:r>
+      <w:r>
+        <w:rPr>
+          <w:rFonts w:cstheme="minorHAnsi"/>
+          <w:color w:val="000000"/>
+          <w:sz w:val="30"/>
+          <w:szCs w:val="30"/>
+        </w:rPr>
+        <w:t>can</w:t>
+      </w:r>
+      <w:r>
+        <w:rPr>
+          <w:rFonts w:cstheme="minorHAnsi"/>
+          <w:color w:val="000000"/>
+          <w:sz w:val="30"/>
+          <w:szCs w:val="30"/>
+        </w:rPr>
+        <w:t xml:space="preserve"> add new data, update current data, view data, and remove data.</w:t>
       </w:r>
     </w:p>
     <w:p>
@@ -3948,7 +4099,25 @@
           <w:sz w:val="30"/>
           <w:szCs w:val="30"/>
         </w:rPr>
-        <w:t>Users will interact with the database via a web application with a front end that is designed to be simple and easy to navigate.</w:t>
+        <w:t xml:space="preserve">Users </w:t>
+      </w:r>
+      <w:r>
+        <w:rPr>
+          <w:rFonts w:cstheme="minorHAnsi"/>
+          <w:color w:val="000000"/>
+          <w:sz w:val="30"/>
+          <w:szCs w:val="30"/>
+        </w:rPr>
+        <w:t>can</w:t>
+      </w:r>
+      <w:r>
+        <w:rPr>
+          <w:rFonts w:cstheme="minorHAnsi"/>
+          <w:color w:val="000000"/>
+          <w:sz w:val="30"/>
+          <w:szCs w:val="30"/>
+        </w:rPr>
+        <w:t xml:space="preserve"> interact with the database via a web application with a front end that is designed to be simple and easy to navigate.</w:t>
       </w:r>
     </w:p>
     <w:p>
@@ -3985,7 +4154,25 @@
           <w:sz w:val="30"/>
           <w:szCs w:val="30"/>
         </w:rPr>
-        <w:t>A large portion of the data will be listed out in a clean, human-readable format. The data can be manipulated to reflect changes that are occurring in the organization using the database.</w:t>
+        <w:t>A large portion of the data</w:t>
+      </w:r>
+      <w:r>
+        <w:rPr>
+          <w:rFonts w:cstheme="minorHAnsi"/>
+          <w:color w:val="000000"/>
+          <w:sz w:val="30"/>
+          <w:szCs w:val="30"/>
+        </w:rPr>
+        <w:t xml:space="preserve"> is </w:t>
+      </w:r>
+      <w:r>
+        <w:rPr>
+          <w:rFonts w:cstheme="minorHAnsi"/>
+          <w:color w:val="000000"/>
+          <w:sz w:val="30"/>
+          <w:szCs w:val="30"/>
+        </w:rPr>
+        <w:t>listed out in a clean, human-readable format. The data can be manipulated to reflect changes that are occurring in the organization using the database.</w:t>
       </w:r>
     </w:p>
     <w:p>
@@ -4028,7 +4215,61 @@
           <w:sz w:val="30"/>
           <w:szCs w:val="30"/>
         </w:rPr>
-        <w:t>An important function of the database is the ability to view the status of patients in the database and make changes if necessary. The Urgent View table is also an important feature implemented through SQL that limits the data to list out the high-risk patients at the hospital.</w:t>
+        <w:t>An important function of the database is the ability to view the status of patien</w:t>
+      </w:r>
+      <w:r>
+        <w:rPr>
+          <w:rFonts w:cstheme="minorHAnsi"/>
+          <w:color w:val="000000"/>
+          <w:sz w:val="30"/>
+          <w:szCs w:val="30"/>
+        </w:rPr>
+        <w:t xml:space="preserve">ts </w:t>
+      </w:r>
+      <w:r>
+        <w:rPr>
+          <w:rFonts w:cstheme="minorHAnsi"/>
+          <w:color w:val="000000"/>
+          <w:sz w:val="30"/>
+          <w:szCs w:val="30"/>
+        </w:rPr>
+        <w:t xml:space="preserve">and make changes if necessary. The </w:t>
+      </w:r>
+      <w:r>
+        <w:rPr>
+          <w:rFonts w:cstheme="minorHAnsi"/>
+          <w:color w:val="000000"/>
+          <w:sz w:val="30"/>
+          <w:szCs w:val="30"/>
+        </w:rPr>
+        <w:t>Statistics</w:t>
+      </w:r>
+      <w:r>
+        <w:rPr>
+          <w:rFonts w:cstheme="minorHAnsi"/>
+          <w:color w:val="000000"/>
+          <w:sz w:val="30"/>
+          <w:szCs w:val="30"/>
+        </w:rPr>
+        <w:t xml:space="preserve"> View tabl</w:t>
+      </w:r>
+      <w:r>
+        <w:rPr>
+          <w:rFonts w:cstheme="minorHAnsi"/>
+          <w:color w:val="000000"/>
+          <w:sz w:val="30"/>
+          <w:szCs w:val="30"/>
+        </w:rPr>
+        <w:t xml:space="preserve">e is </w:t>
+      </w:r>
+      <w:r>
+        <w:rPr>
+          <w:rFonts w:cstheme="minorHAnsi"/>
+          <w:color w:val="000000"/>
+          <w:sz w:val="30"/>
+          <w:szCs w:val="30"/>
+        </w:rPr>
+        <w:t>an important feature implemented through SQL that limits the data to list out the high-risk patients at the hospital.</w:t>
       </w:r>
     </w:p>
     <w:p>
@@ -4297,7 +4538,25 @@
           <w:sz w:val="30"/>
           <w:szCs w:val="30"/>
         </w:rPr>
-        <w:t xml:space="preserve">The platform for the database will be a web application created using HTML, CSS, JavaScript, EJS, Node.js, and SQL. </w:t>
+        <w:t xml:space="preserve">The platform for the database </w:t>
+      </w:r>
+      <w:r>
+        <w:rPr>
+          <w:rFonts w:cstheme="minorHAnsi"/>
+          <w:color w:val="000000"/>
+          <w:sz w:val="30"/>
+          <w:szCs w:val="30"/>
+        </w:rPr>
+        <w:t>is a</w:t>
+      </w:r>
+      <w:r>
+        <w:rPr>
+          <w:rFonts w:cstheme="minorHAnsi"/>
+          <w:color w:val="000000"/>
+          <w:sz w:val="30"/>
+          <w:szCs w:val="30"/>
+        </w:rPr>
+        <w:t xml:space="preserve"> web application created using HTML, CSS, JavaScript, EJS, Node.js, and SQL. </w:t>
       </w:r>
       <w:r>
         <w:rPr>
@@ -4315,25 +4574,117 @@
           <w:sz w:val="30"/>
           <w:szCs w:val="30"/>
         </w:rPr>
-        <w:t xml:space="preserve"> Heroku server will be used to publish the website online if there is sufficient time</w:t>
-      </w:r>
-      <w:r>
-        <w:rPr>
-          <w:rFonts w:cstheme="minorHAnsi"/>
-          <w:color w:val="000000"/>
-          <w:sz w:val="30"/>
-          <w:szCs w:val="30"/>
-        </w:rPr>
-        <w:t xml:space="preserve"> to implement this part of the project</w:t>
-      </w:r>
-      <w:r>
-        <w:rPr>
-          <w:rFonts w:cstheme="minorHAnsi"/>
-          <w:color w:val="000000"/>
-          <w:sz w:val="30"/>
-          <w:szCs w:val="30"/>
-        </w:rPr>
-        <w:t>. The site will use searches based on queries written to organize and display data in the appropriate tables for the database</w:t>
+        <w:t xml:space="preserve"> Heroku server </w:t>
+      </w:r>
+      <w:r>
+        <w:rPr>
+          <w:rFonts w:cstheme="minorHAnsi"/>
+          <w:color w:val="000000"/>
+          <w:sz w:val="30"/>
+          <w:szCs w:val="30"/>
+        </w:rPr>
+        <w:t>is</w:t>
+      </w:r>
+      <w:r>
+        <w:rPr>
+          <w:rFonts w:cstheme="minorHAnsi"/>
+          <w:color w:val="000000"/>
+          <w:sz w:val="30"/>
+          <w:szCs w:val="30"/>
+        </w:rPr>
+        <w:t xml:space="preserve"> used to publish the </w:t>
+      </w:r>
+      <w:r>
+        <w:rPr>
+          <w:rFonts w:cstheme="minorHAnsi"/>
+          <w:color w:val="000000"/>
+          <w:sz w:val="30"/>
+          <w:szCs w:val="30"/>
+        </w:rPr>
+        <w:t>web app</w:t>
+      </w:r>
+      <w:r>
+        <w:rPr>
+          <w:rFonts w:cstheme="minorHAnsi"/>
+          <w:color w:val="000000"/>
+          <w:sz w:val="30"/>
+          <w:szCs w:val="30"/>
+        </w:rPr>
+        <w:t xml:space="preserve"> online </w:t>
+      </w:r>
+      <w:r>
+        <w:rPr>
+          <w:rFonts w:cstheme="minorHAnsi"/>
+          <w:color w:val="000000"/>
+          <w:sz w:val="30"/>
+          <w:szCs w:val="30"/>
+        </w:rPr>
+        <w:t xml:space="preserve">along with </w:t>
+      </w:r>
+      <w:proofErr w:type="spellStart"/>
+      <w:r>
+        <w:rPr>
+          <w:rFonts w:cstheme="minorHAnsi"/>
+          <w:color w:val="000000"/>
+          <w:sz w:val="30"/>
+          <w:szCs w:val="30"/>
+        </w:rPr>
+        <w:t>JawsDB</w:t>
+      </w:r>
+      <w:proofErr w:type="spellEnd"/>
+      <w:r>
+        <w:rPr>
+          <w:rFonts w:cstheme="minorHAnsi"/>
+          <w:color w:val="000000"/>
+          <w:sz w:val="30"/>
+          <w:szCs w:val="30"/>
+        </w:rPr>
+        <w:t xml:space="preserve">, an add-on for Heroku, </w:t>
+      </w:r>
+      <w:r>
+        <w:rPr>
+          <w:rFonts w:cstheme="minorHAnsi"/>
+          <w:color w:val="000000"/>
+          <w:sz w:val="30"/>
+          <w:szCs w:val="30"/>
+        </w:rPr>
+        <w:t>as</w:t>
+      </w:r>
+      <w:r>
+        <w:rPr>
+          <w:rFonts w:cstheme="minorHAnsi"/>
+          <w:color w:val="000000"/>
+          <w:sz w:val="30"/>
+          <w:szCs w:val="30"/>
+        </w:rPr>
+        <w:t xml:space="preserve"> the SQL database. </w:t>
+      </w:r>
+      <w:r>
+        <w:rPr>
+          <w:rFonts w:cstheme="minorHAnsi"/>
+          <w:color w:val="000000"/>
+          <w:sz w:val="30"/>
+          <w:szCs w:val="30"/>
+        </w:rPr>
+        <w:t xml:space="preserve">The </w:t>
+      </w:r>
+      <w:r>
+        <w:rPr>
+          <w:rFonts w:cstheme="minorHAnsi"/>
+          <w:color w:val="000000"/>
+          <w:sz w:val="30"/>
+          <w:szCs w:val="30"/>
+        </w:rPr>
+        <w:t>website</w:t>
+      </w:r>
+      <w:r>
+        <w:rPr>
+          <w:rFonts w:cstheme="minorHAnsi"/>
+          <w:color w:val="000000"/>
+          <w:sz w:val="30"/>
+          <w:szCs w:val="30"/>
+        </w:rPr>
+        <w:t xml:space="preserve"> will use searches based on queries written to organize and display data in the appropriate tables for the database</w:t>
       </w:r>
       <w:r>
         <w:rPr>

</xml_diff>

<commit_message>
Updated final project document for project.
</commit_message>
<xml_diff>
--- a/Documents/krause-final.docx
+++ b/Documents/krause-final.docx
@@ -3856,7 +3856,7 @@
           <w:sz w:val="30"/>
           <w:szCs w:val="30"/>
         </w:rPr>
-        <w:t xml:space="preserve">For example, data resulting from a query that obtains the top 5 patients who have a </w:t>
+        <w:t xml:space="preserve">For example, data resulting from a query that obtains patients who have a </w:t>
       </w:r>
       <w:r>
         <w:rPr>
@@ -5788,8 +5788,32 @@
           <w:sz w:val="30"/>
           <w:szCs w:val="30"/>
         </w:rPr>
-        <w:t xml:space="preserve"> &gt;= 6</w:t>
-      </w:r>
+        <w:t xml:space="preserve"> =</w:t>
+      </w:r>
+      <w:proofErr w:type="gramStart"/>
+      <w:r>
+        <w:rPr>
+          <w:rFonts w:cstheme="minorHAnsi"/>
+          <w:i/>
+          <w:iCs/>
+          <w:color w:val="000000"/>
+          <w:sz w:val="30"/>
+          <w:szCs w:val="30"/>
+        </w:rPr>
+        <w:t xml:space="preserve">= </w:t>
+      </w:r>
+      <w:r>
+        <w:rPr>
+          <w:rFonts w:cstheme="minorHAnsi"/>
+          <w:i/>
+          <w:iCs/>
+          <w:color w:val="000000"/>
+          <w:sz w:val="30"/>
+          <w:szCs w:val="30"/>
+        </w:rPr>
+        <w:t>?</w:t>
+      </w:r>
+      <w:proofErr w:type="gramEnd"/>
     </w:p>
     <w:p>
       <w:pPr>
@@ -5864,21 +5888,42 @@
           <w:szCs w:val="30"/>
         </w:rPr>
         <w:tab/>
+      </w:r>
+      <w:proofErr w:type="gramStart"/>
+      <w:r>
+        <w:rPr>
+          <w:rFonts w:cstheme="minorHAnsi"/>
+          <w:i/>
+          <w:iCs/>
+          <w:color w:val="000000"/>
+          <w:sz w:val="30"/>
+          <w:szCs w:val="30"/>
+        </w:rPr>
         <w:t xml:space="preserve">LIMIT </w:t>
       </w:r>
-      <w:proofErr w:type="gramStart"/>
-      <w:r>
-        <w:rPr>
-          <w:rFonts w:cstheme="minorHAnsi"/>
-          <w:i/>
-          <w:iCs/>
-          <w:color w:val="000000"/>
-          <w:sz w:val="30"/>
-          <w:szCs w:val="30"/>
-        </w:rPr>
-        <w:t>5;</w:t>
+      <w:r>
+        <w:rPr>
+          <w:rFonts w:cstheme="minorHAnsi"/>
+          <w:i/>
+          <w:iCs/>
+          <w:color w:val="000000"/>
+          <w:sz w:val="30"/>
+          <w:szCs w:val="30"/>
+        </w:rPr>
+        <w:t>?</w:t>
       </w:r>
       <w:proofErr w:type="gramEnd"/>
+      <w:r>
+        <w:rPr>
+          <w:rFonts w:cstheme="minorHAnsi"/>
+          <w:i/>
+          <w:iCs/>
+          <w:color w:val="000000"/>
+          <w:sz w:val="30"/>
+          <w:szCs w:val="30"/>
+        </w:rPr>
+        <w:t>;</w:t>
+      </w:r>
     </w:p>
     <w:p>
       <w:pPr>
@@ -5929,6 +5974,33 @@
           <w:szCs w:val="30"/>
         </w:rPr>
         <w:t>complex query selects all the patients that have a risk index (an attribute in the patient table) greater than or equal to the value of 6. The top 5 high-risk patients are displayed on the “Statistics” page of the web application.</w:t>
+      </w:r>
+      <w:r>
+        <w:rPr>
+          <w:rFonts w:cstheme="minorHAnsi"/>
+          <w:color w:val="000000"/>
+          <w:sz w:val="30"/>
+          <w:szCs w:val="30"/>
+        </w:rPr>
+        <w:t xml:space="preserve"> </w:t>
+      </w:r>
+      <w:r>
+        <w:rPr>
+          <w:rFonts w:cstheme="minorHAnsi"/>
+          <w:color w:val="000000"/>
+          <w:sz w:val="30"/>
+          <w:szCs w:val="30"/>
+        </w:rPr>
+        <w:t xml:space="preserve">The user can also limit the number of results returned from the query. </w:t>
+      </w:r>
+      <w:r>
+        <w:rPr>
+          <w:rFonts w:cstheme="minorHAnsi"/>
+          <w:color w:val="000000"/>
+          <w:sz w:val="30"/>
+          <w:szCs w:val="30"/>
+        </w:rPr>
+        <w:t>Note that “?” equates to user input.</w:t>
       </w:r>
     </w:p>
     <w:p>
@@ -6563,7 +6635,18 @@
           <w:sz w:val="30"/>
           <w:szCs w:val="30"/>
         </w:rPr>
-        <w:t>*) &gt;= 5;</w:t>
+        <w:t xml:space="preserve">*) &gt;= </w:t>
+      </w:r>
+      <w:r>
+        <w:rPr>
+          <w:rFonts w:cstheme="minorHAnsi"/>
+          <w:i/>
+          <w:iCs/>
+          <w:color w:val="000000"/>
+          <w:sz w:val="30"/>
+          <w:szCs w:val="30"/>
+        </w:rPr>
+        <w:t>?</w:t>
       </w:r>
     </w:p>
     <w:p>
@@ -6572,11 +6655,48 @@
         <w:ind w:left="0"/>
         <w:rPr>
           <w:rFonts w:cstheme="minorHAnsi"/>
-          <w:color w:val="000000"/>
-          <w:sz w:val="30"/>
-          <w:szCs w:val="30"/>
-        </w:rPr>
-      </w:pPr>
+          <w:i/>
+          <w:iCs/>
+          <w:color w:val="000000"/>
+          <w:sz w:val="30"/>
+          <w:szCs w:val="30"/>
+        </w:rPr>
+      </w:pPr>
+      <w:r>
+        <w:rPr>
+          <w:rFonts w:cstheme="minorHAnsi"/>
+          <w:i/>
+          <w:iCs/>
+          <w:color w:val="000000"/>
+          <w:sz w:val="30"/>
+          <w:szCs w:val="30"/>
+        </w:rPr>
+        <w:tab/>
+      </w:r>
+      <w:proofErr w:type="gramStart"/>
+      <w:r>
+        <w:rPr>
+          <w:rFonts w:cstheme="minorHAnsi"/>
+          <w:i/>
+          <w:iCs/>
+          <w:color w:val="000000"/>
+          <w:sz w:val="30"/>
+          <w:szCs w:val="30"/>
+        </w:rPr>
+        <w:t>LIMIT ?</w:t>
+      </w:r>
+      <w:proofErr w:type="gramEnd"/>
+      <w:r>
+        <w:rPr>
+          <w:rFonts w:cstheme="minorHAnsi"/>
+          <w:i/>
+          <w:iCs/>
+          <w:color w:val="000000"/>
+          <w:sz w:val="30"/>
+          <w:szCs w:val="30"/>
+        </w:rPr>
+        <w:t>;</w:t>
+      </w:r>
     </w:p>
     <w:p>
       <w:pPr>
@@ -6589,6 +6709,18 @@
           <w:szCs w:val="30"/>
         </w:rPr>
       </w:pPr>
+    </w:p>
+    <w:p>
+      <w:pPr>
+        <w:spacing w:after="0" w:line="240" w:lineRule="auto"/>
+        <w:ind w:left="0"/>
+        <w:rPr>
+          <w:rFonts w:cstheme="minorHAnsi"/>
+          <w:color w:val="000000"/>
+          <w:sz w:val="30"/>
+          <w:szCs w:val="30"/>
+        </w:rPr>
+      </w:pPr>
       <w:r>
         <w:rPr>
           <w:rFonts w:cstheme="minorHAnsi"/>
@@ -6605,42 +6737,92 @@
           <w:sz w:val="30"/>
           <w:szCs w:val="30"/>
         </w:rPr>
-        <w:t>second complex query selects all the providers who are caring for 5 or more patients. The providers who are caring for 5 or more patients are displayed on the “Statistics” page of the web application.</w:t>
-      </w:r>
-    </w:p>
-    <w:p>
-      <w:pPr>
-        <w:spacing w:after="0" w:line="240" w:lineRule="auto"/>
-        <w:ind w:left="0"/>
-        <w:rPr>
-          <w:rFonts w:cstheme="minorHAnsi"/>
-          <w:color w:val="000000"/>
-          <w:sz w:val="30"/>
-          <w:szCs w:val="30"/>
-        </w:rPr>
-      </w:pPr>
-    </w:p>
-    <w:p>
-      <w:pPr>
-        <w:pStyle w:val="Heading1"/>
-        <w:ind w:left="0"/>
-        <w:rPr>
-          <w:rStyle w:val="BookTitle"/>
-          <w:color w:val="011EAA"/>
-          <w:sz w:val="50"/>
-          <w:szCs w:val="50"/>
-        </w:rPr>
-      </w:pPr>
-    </w:p>
-    <w:p>
-      <w:pPr>
-        <w:pStyle w:val="Heading1"/>
-        <w:ind w:left="0"/>
-        <w:rPr>
-          <w:rStyle w:val="BookTitle"/>
-          <w:color w:val="011EAA"/>
-          <w:sz w:val="50"/>
-          <w:szCs w:val="50"/>
+        <w:t xml:space="preserve">second complex query selects all the providers who are caring for </w:t>
+      </w:r>
+      <w:proofErr w:type="gramStart"/>
+      <w:r>
+        <w:rPr>
+          <w:rFonts w:cstheme="minorHAnsi"/>
+          <w:color w:val="000000"/>
+          <w:sz w:val="30"/>
+          <w:szCs w:val="30"/>
+        </w:rPr>
+        <w:t>a number of</w:t>
+      </w:r>
+      <w:proofErr w:type="gramEnd"/>
+      <w:r>
+        <w:rPr>
+          <w:rFonts w:cstheme="minorHAnsi"/>
+          <w:color w:val="000000"/>
+          <w:sz w:val="30"/>
+          <w:szCs w:val="30"/>
+        </w:rPr>
+        <w:t xml:space="preserve"> patients that is greater than or equal to the input entered by the user. </w:t>
+      </w:r>
+      <w:r>
+        <w:rPr>
+          <w:rFonts w:cstheme="minorHAnsi"/>
+          <w:color w:val="000000"/>
+          <w:sz w:val="30"/>
+          <w:szCs w:val="30"/>
+        </w:rPr>
+        <w:t xml:space="preserve">The providers who </w:t>
+      </w:r>
+      <w:r>
+        <w:rPr>
+          <w:rFonts w:cstheme="minorHAnsi"/>
+          <w:color w:val="000000"/>
+          <w:sz w:val="30"/>
+          <w:szCs w:val="30"/>
+        </w:rPr>
+        <w:t xml:space="preserve">satisfy the user search input </w:t>
+      </w:r>
+      <w:r>
+        <w:rPr>
+          <w:rFonts w:cstheme="minorHAnsi"/>
+          <w:color w:val="000000"/>
+          <w:sz w:val="30"/>
+          <w:szCs w:val="30"/>
+        </w:rPr>
+        <w:t>are displayed on the “Statistics” page of the web application.</w:t>
+      </w:r>
+      <w:r>
+        <w:rPr>
+          <w:rFonts w:cstheme="minorHAnsi"/>
+          <w:color w:val="000000"/>
+          <w:sz w:val="30"/>
+          <w:szCs w:val="30"/>
+        </w:rPr>
+        <w:t xml:space="preserve"> </w:t>
+      </w:r>
+      <w:r>
+        <w:rPr>
+          <w:rFonts w:cstheme="minorHAnsi"/>
+          <w:color w:val="000000"/>
+          <w:sz w:val="30"/>
+          <w:szCs w:val="30"/>
+        </w:rPr>
+        <w:t xml:space="preserve">Also, the user can limit the number of results returned. </w:t>
+      </w:r>
+      <w:r>
+        <w:rPr>
+          <w:rFonts w:cstheme="minorHAnsi"/>
+          <w:color w:val="000000"/>
+          <w:sz w:val="30"/>
+          <w:szCs w:val="30"/>
+        </w:rPr>
+        <w:t>Note that “?” equates to user input.</w:t>
+      </w:r>
+    </w:p>
+    <w:p>
+      <w:pPr>
+        <w:spacing w:line="240" w:lineRule="auto"/>
+        <w:ind w:left="0"/>
+        <w:rPr>
+          <w:rFonts w:cstheme="minorHAnsi"/>
+          <w:color w:val="000000"/>
+          <w:sz w:val="30"/>
+          <w:szCs w:val="30"/>
         </w:rPr>
       </w:pPr>
     </w:p>
@@ -7224,6 +7406,31 @@
           <w:szCs w:val="30"/>
         </w:rPr>
         <w:tab/>
+        <w:t xml:space="preserve">WHERE </w:t>
+      </w:r>
+      <w:proofErr w:type="spellStart"/>
+      <w:r>
+        <w:rPr>
+          <w:rFonts w:cstheme="minorHAnsi"/>
+          <w:i/>
+          <w:iCs/>
+          <w:color w:val="000000"/>
+          <w:sz w:val="30"/>
+          <w:szCs w:val="30"/>
+        </w:rPr>
+        <w:t>Treatment.TreatmentName</w:t>
+      </w:r>
+      <w:proofErr w:type="spellEnd"/>
+      <w:r>
+        <w:rPr>
+          <w:rFonts w:cstheme="minorHAnsi"/>
+          <w:i/>
+          <w:iCs/>
+          <w:color w:val="000000"/>
+          <w:sz w:val="30"/>
+          <w:szCs w:val="30"/>
+        </w:rPr>
+        <w:t xml:space="preserve"> IN </w:t>
       </w:r>
       <w:proofErr w:type="gramStart"/>
       <w:r>
@@ -7235,7 +7442,29 @@
           <w:sz w:val="30"/>
           <w:szCs w:val="30"/>
         </w:rPr>
-        <w:t>WHERE</w:t>
+        <w:t>(</w:t>
+      </w:r>
+      <w:r>
+        <w:rPr>
+          <w:rFonts w:cstheme="minorHAnsi"/>
+          <w:i/>
+          <w:iCs/>
+          <w:color w:val="000000"/>
+          <w:sz w:val="30"/>
+          <w:szCs w:val="30"/>
+        </w:rPr>
+        <w:t>?</w:t>
+      </w:r>
+      <w:r>
+        <w:rPr>
+          <w:rFonts w:cstheme="minorHAnsi"/>
+          <w:i/>
+          <w:iCs/>
+          <w:color w:val="000000"/>
+          <w:sz w:val="30"/>
+          <w:szCs w:val="30"/>
+        </w:rPr>
+        <w:t>,</w:t>
       </w:r>
       <w:proofErr w:type="gramEnd"/>
       <w:r>
@@ -7247,203 +7476,254 @@
           <w:sz w:val="30"/>
           <w:szCs w:val="30"/>
         </w:rPr>
+        <w:t xml:space="preserve"> ?, ?, ?, ?, ?, ?, ?, ?, ?</w:t>
+      </w:r>
+      <w:r>
+        <w:rPr>
+          <w:rFonts w:cstheme="minorHAnsi"/>
+          <w:i/>
+          <w:iCs/>
+          <w:color w:val="000000"/>
+          <w:sz w:val="30"/>
+          <w:szCs w:val="30"/>
+        </w:rPr>
+        <w:t>)</w:t>
+      </w:r>
+    </w:p>
+    <w:p>
+      <w:pPr>
+        <w:spacing w:after="0" w:line="240" w:lineRule="auto"/>
+        <w:ind w:left="0"/>
+        <w:rPr>
+          <w:rFonts w:cstheme="minorHAnsi"/>
+          <w:i/>
+          <w:iCs/>
+          <w:color w:val="000000"/>
+          <w:sz w:val="30"/>
+          <w:szCs w:val="30"/>
+        </w:rPr>
+      </w:pPr>
+      <w:r>
+        <w:rPr>
+          <w:rFonts w:cstheme="minorHAnsi"/>
+          <w:i/>
+          <w:iCs/>
+          <w:color w:val="000000"/>
+          <w:sz w:val="30"/>
+          <w:szCs w:val="30"/>
+        </w:rPr>
+        <w:tab/>
+        <w:t xml:space="preserve">LIMIT </w:t>
+      </w:r>
+      <w:proofErr w:type="gramStart"/>
+      <w:r>
+        <w:rPr>
+          <w:rFonts w:cstheme="minorHAnsi"/>
+          <w:i/>
+          <w:iCs/>
+          <w:color w:val="000000"/>
+          <w:sz w:val="30"/>
+          <w:szCs w:val="30"/>
+        </w:rPr>
+        <w:t>= ?</w:t>
+      </w:r>
+      <w:proofErr w:type="gramEnd"/>
+      <w:r>
+        <w:rPr>
+          <w:rFonts w:cstheme="minorHAnsi"/>
+          <w:i/>
+          <w:iCs/>
+          <w:color w:val="000000"/>
+          <w:sz w:val="30"/>
+          <w:szCs w:val="30"/>
+        </w:rPr>
+        <w:t>;</w:t>
+      </w:r>
+    </w:p>
+    <w:p>
+      <w:pPr>
+        <w:spacing w:after="0" w:line="240" w:lineRule="auto"/>
+        <w:ind w:left="0"/>
+        <w:rPr>
+          <w:rFonts w:cstheme="minorHAnsi"/>
+          <w:color w:val="000000"/>
+          <w:sz w:val="30"/>
+          <w:szCs w:val="30"/>
+        </w:rPr>
+      </w:pPr>
+    </w:p>
+    <w:p>
+      <w:pPr>
+        <w:spacing w:after="0" w:line="240" w:lineRule="auto"/>
+        <w:ind w:left="0"/>
+        <w:rPr>
+          <w:rFonts w:cstheme="minorHAnsi"/>
+          <w:color w:val="000000"/>
+          <w:sz w:val="30"/>
+          <w:szCs w:val="30"/>
+        </w:rPr>
+      </w:pPr>
+      <w:r>
+        <w:rPr>
+          <w:rFonts w:cstheme="minorHAnsi"/>
+          <w:color w:val="000000"/>
+          <w:sz w:val="30"/>
+          <w:szCs w:val="30"/>
+        </w:rPr>
+        <w:t xml:space="preserve">The third and final complex query selects which providers are currently </w:t>
+      </w:r>
+      <w:r>
+        <w:rPr>
+          <w:rFonts w:cstheme="minorHAnsi"/>
+          <w:color w:val="000000"/>
+          <w:sz w:val="30"/>
+          <w:szCs w:val="30"/>
+        </w:rPr>
+        <w:t>administering at least one of the treatments at the hospital that are entered by the user as input</w:t>
+      </w:r>
+      <w:r>
+        <w:rPr>
+          <w:rFonts w:cstheme="minorHAnsi"/>
+          <w:color w:val="000000"/>
+          <w:sz w:val="30"/>
+          <w:szCs w:val="30"/>
+        </w:rPr>
+        <w:t xml:space="preserve">. The providers who are </w:t>
+      </w:r>
+      <w:r>
+        <w:rPr>
+          <w:rFonts w:cstheme="minorHAnsi"/>
+          <w:color w:val="000000"/>
+          <w:sz w:val="30"/>
+          <w:szCs w:val="30"/>
+        </w:rPr>
+        <w:t>displaying at least one of the treatments</w:t>
+      </w:r>
+      <w:r>
+        <w:rPr>
+          <w:rFonts w:cstheme="minorHAnsi"/>
+          <w:color w:val="000000"/>
+          <w:sz w:val="30"/>
+          <w:szCs w:val="30"/>
+        </w:rPr>
+        <w:t xml:space="preserve"> are </w:t>
+      </w:r>
+      <w:r>
+        <w:rPr>
+          <w:rFonts w:cstheme="minorHAnsi"/>
+          <w:color w:val="000000"/>
+          <w:sz w:val="30"/>
+          <w:szCs w:val="30"/>
+        </w:rPr>
+        <w:t>listed</w:t>
+      </w:r>
+      <w:r>
+        <w:rPr>
+          <w:rFonts w:cstheme="minorHAnsi"/>
+          <w:color w:val="000000"/>
+          <w:sz w:val="30"/>
+          <w:szCs w:val="30"/>
+        </w:rPr>
         <w:t xml:space="preserve"> </w:t>
       </w:r>
-      <w:proofErr w:type="spellStart"/>
-      <w:r>
-        <w:rPr>
-          <w:rFonts w:cstheme="minorHAnsi"/>
-          <w:i/>
-          <w:iCs/>
-          <w:color w:val="000000"/>
-          <w:sz w:val="30"/>
-          <w:szCs w:val="30"/>
-        </w:rPr>
-        <w:t>Treatment.TreatmentName</w:t>
-      </w:r>
-      <w:proofErr w:type="spellEnd"/>
-      <w:r>
-        <w:rPr>
-          <w:rFonts w:cstheme="minorHAnsi"/>
-          <w:i/>
-          <w:iCs/>
-          <w:color w:val="000000"/>
-          <w:sz w:val="30"/>
-          <w:szCs w:val="30"/>
-        </w:rPr>
-        <w:t xml:space="preserve"> IN (‘Chemotherapy’, </w:t>
-      </w:r>
-    </w:p>
-    <w:p>
-      <w:pPr>
-        <w:spacing w:after="0" w:line="240" w:lineRule="auto"/>
-        <w:ind w:left="5040"/>
-        <w:rPr>
-          <w:rFonts w:cstheme="minorHAnsi"/>
-          <w:i/>
-          <w:iCs/>
-          <w:color w:val="000000"/>
-          <w:sz w:val="30"/>
-          <w:szCs w:val="30"/>
-        </w:rPr>
-      </w:pPr>
-      <w:r>
-        <w:rPr>
-          <w:rFonts w:cstheme="minorHAnsi"/>
-          <w:i/>
-          <w:iCs/>
-          <w:color w:val="000000"/>
-          <w:sz w:val="30"/>
-          <w:szCs w:val="30"/>
-        </w:rPr>
-        <w:t xml:space="preserve">        </w:t>
-      </w:r>
-      <w:r>
-        <w:rPr>
-          <w:rFonts w:cstheme="minorHAnsi"/>
-          <w:i/>
-          <w:iCs/>
-          <w:color w:val="000000"/>
-          <w:sz w:val="30"/>
-          <w:szCs w:val="30"/>
-        </w:rPr>
-        <w:t xml:space="preserve">‘Immunotherapy’, </w:t>
-      </w:r>
-    </w:p>
-    <w:p>
-      <w:pPr>
-        <w:spacing w:after="0" w:line="240" w:lineRule="auto"/>
-        <w:ind w:left="5040"/>
-        <w:rPr>
-          <w:rFonts w:cstheme="minorHAnsi"/>
-          <w:i/>
-          <w:iCs/>
-          <w:color w:val="000000"/>
-          <w:sz w:val="30"/>
-          <w:szCs w:val="30"/>
-        </w:rPr>
-      </w:pPr>
-      <w:r>
-        <w:rPr>
-          <w:rFonts w:cstheme="minorHAnsi"/>
-          <w:i/>
-          <w:iCs/>
-          <w:color w:val="000000"/>
-          <w:sz w:val="30"/>
-          <w:szCs w:val="30"/>
-        </w:rPr>
-        <w:t xml:space="preserve">        </w:t>
-      </w:r>
-      <w:r>
-        <w:rPr>
-          <w:rFonts w:cstheme="minorHAnsi"/>
-          <w:i/>
-          <w:iCs/>
-          <w:color w:val="000000"/>
-          <w:sz w:val="30"/>
-          <w:szCs w:val="30"/>
-        </w:rPr>
-        <w:t>‘Heart Surgery’</w:t>
-      </w:r>
-      <w:r>
-        <w:rPr>
-          <w:rFonts w:cstheme="minorHAnsi"/>
-          <w:i/>
-          <w:iCs/>
-          <w:color w:val="000000"/>
-          <w:sz w:val="30"/>
-          <w:szCs w:val="30"/>
-        </w:rPr>
-        <w:t xml:space="preserve">, </w:t>
-      </w:r>
-    </w:p>
-    <w:p>
-      <w:pPr>
-        <w:spacing w:after="0" w:line="240" w:lineRule="auto"/>
-        <w:ind w:left="5040"/>
-        <w:rPr>
-          <w:rFonts w:cstheme="minorHAnsi"/>
-          <w:i/>
-          <w:iCs/>
-          <w:color w:val="000000"/>
-          <w:sz w:val="30"/>
-          <w:szCs w:val="30"/>
-        </w:rPr>
-      </w:pPr>
-      <w:r>
-        <w:rPr>
-          <w:rFonts w:cstheme="minorHAnsi"/>
-          <w:i/>
-          <w:iCs/>
-          <w:color w:val="000000"/>
-          <w:sz w:val="30"/>
-          <w:szCs w:val="30"/>
-        </w:rPr>
-        <w:t xml:space="preserve">        ‘Brain Surgery’</w:t>
-      </w:r>
-      <w:proofErr w:type="gramStart"/>
-      <w:r>
-        <w:rPr>
-          <w:rFonts w:cstheme="minorHAnsi"/>
-          <w:i/>
-          <w:iCs/>
-          <w:color w:val="000000"/>
-          <w:sz w:val="30"/>
-          <w:szCs w:val="30"/>
-        </w:rPr>
-        <w:t>);</w:t>
-      </w:r>
-      <w:proofErr w:type="gramEnd"/>
-    </w:p>
-    <w:p>
-      <w:pPr>
-        <w:spacing w:after="0" w:line="240" w:lineRule="auto"/>
-        <w:ind w:left="0"/>
-        <w:rPr>
-          <w:rFonts w:cstheme="minorHAnsi"/>
-          <w:color w:val="000000"/>
-          <w:sz w:val="30"/>
-          <w:szCs w:val="30"/>
-        </w:rPr>
-      </w:pPr>
-    </w:p>
-    <w:p>
-      <w:pPr>
-        <w:spacing w:after="0" w:line="240" w:lineRule="auto"/>
-        <w:ind w:left="0"/>
-        <w:rPr>
-          <w:rFonts w:cstheme="minorHAnsi"/>
-          <w:color w:val="000000"/>
-          <w:sz w:val="30"/>
-          <w:szCs w:val="30"/>
-        </w:rPr>
-      </w:pPr>
-      <w:r>
-        <w:rPr>
-          <w:rFonts w:cstheme="minorHAnsi"/>
-          <w:color w:val="000000"/>
-          <w:sz w:val="30"/>
-          <w:szCs w:val="30"/>
-        </w:rPr>
-        <w:t xml:space="preserve">The third and final complex query selects which providers are currently authorized to administer high-risk treatments at the hospital. The providers who are authorized are displayed </w:t>
-      </w:r>
-      <w:r>
-        <w:rPr>
-          <w:rFonts w:cstheme="minorHAnsi"/>
-          <w:color w:val="000000"/>
-          <w:sz w:val="30"/>
-          <w:szCs w:val="30"/>
-        </w:rPr>
-        <w:t xml:space="preserve">along with the high-risk treatment they can administer </w:t>
-      </w:r>
-      <w:r>
-        <w:rPr>
-          <w:rFonts w:cstheme="minorHAnsi"/>
-          <w:color w:val="000000"/>
-          <w:sz w:val="30"/>
-          <w:szCs w:val="30"/>
-        </w:rPr>
-        <w:t>on the “Statistics” page of the web application.</w:t>
+      <w:r>
+        <w:rPr>
+          <w:rFonts w:cstheme="minorHAnsi"/>
+          <w:color w:val="000000"/>
+          <w:sz w:val="30"/>
+          <w:szCs w:val="30"/>
+        </w:rPr>
+        <w:t xml:space="preserve">along with the treatment they </w:t>
+      </w:r>
+      <w:r>
+        <w:rPr>
+          <w:rFonts w:cstheme="minorHAnsi"/>
+          <w:color w:val="000000"/>
+          <w:sz w:val="30"/>
+          <w:szCs w:val="30"/>
+        </w:rPr>
+        <w:t>are</w:t>
+      </w:r>
+      <w:r>
+        <w:rPr>
+          <w:rFonts w:cstheme="minorHAnsi"/>
+          <w:color w:val="000000"/>
+          <w:sz w:val="30"/>
+          <w:szCs w:val="30"/>
+        </w:rPr>
+        <w:t xml:space="preserve"> </w:t>
+      </w:r>
+      <w:r>
+        <w:rPr>
+          <w:rFonts w:cstheme="minorHAnsi"/>
+          <w:color w:val="000000"/>
+          <w:sz w:val="30"/>
+          <w:szCs w:val="30"/>
+        </w:rPr>
+        <w:t>administering</w:t>
+      </w:r>
+      <w:r>
+        <w:rPr>
+          <w:rFonts w:cstheme="minorHAnsi"/>
+          <w:color w:val="000000"/>
+          <w:sz w:val="30"/>
+          <w:szCs w:val="30"/>
+        </w:rPr>
+        <w:t xml:space="preserve"> </w:t>
+      </w:r>
+      <w:r>
+        <w:rPr>
+          <w:rFonts w:cstheme="minorHAnsi"/>
+          <w:color w:val="000000"/>
+          <w:sz w:val="30"/>
+          <w:szCs w:val="30"/>
+        </w:rPr>
+        <w:t>on the “Statistics” page of the web</w:t>
+      </w:r>
+      <w:r>
+        <w:rPr>
+          <w:rFonts w:cstheme="minorHAnsi"/>
+          <w:color w:val="000000"/>
+          <w:sz w:val="30"/>
+          <w:szCs w:val="30"/>
+        </w:rPr>
+        <w:t>site</w:t>
+      </w:r>
+      <w:r>
+        <w:rPr>
+          <w:rFonts w:cstheme="minorHAnsi"/>
+          <w:color w:val="000000"/>
+          <w:sz w:val="30"/>
+          <w:szCs w:val="30"/>
+        </w:rPr>
+        <w:t>.</w:t>
+      </w:r>
+      <w:r>
+        <w:rPr>
+          <w:rFonts w:cstheme="minorHAnsi"/>
+          <w:color w:val="000000"/>
+          <w:sz w:val="30"/>
+          <w:szCs w:val="30"/>
+        </w:rPr>
+        <w:t xml:space="preserve"> </w:t>
+      </w:r>
+      <w:r>
+        <w:rPr>
+          <w:rFonts w:cstheme="minorHAnsi"/>
+          <w:color w:val="000000"/>
+          <w:sz w:val="30"/>
+          <w:szCs w:val="30"/>
+        </w:rPr>
+        <w:t xml:space="preserve">The user can also limit the number of results returned from the query. </w:t>
+      </w:r>
+      <w:r>
+        <w:rPr>
+          <w:rFonts w:cstheme="minorHAnsi"/>
+          <w:color w:val="000000"/>
+          <w:sz w:val="30"/>
+          <w:szCs w:val="30"/>
+        </w:rPr>
+        <w:t>Note that “?” equates to user input.</w:t>
       </w:r>
     </w:p>
     <w:p>

</xml_diff>

<commit_message>
Updated project document, and changed default limit values for statistics page.
</commit_message>
<xml_diff>
--- a/Documents/krause-final.docx
+++ b/Documents/krause-final.docx
@@ -1975,43 +1975,187 @@
           <w:sz w:val="30"/>
           <w:szCs w:val="30"/>
         </w:rPr>
-        <w:t xml:space="preserve">This project seeks to develop a database that organizes patient, provider, and treatment related data. </w:t>
-      </w:r>
-      <w:r>
-        <w:rPr>
-          <w:rFonts w:cstheme="minorHAnsi"/>
-          <w:color w:val="000000"/>
-          <w:sz w:val="30"/>
-          <w:szCs w:val="30"/>
-        </w:rPr>
-        <w:t>The project will be a simple web application with a SQL database as a part of the backend framework along with Node.js for the server.</w:t>
-      </w:r>
-      <w:r>
-        <w:rPr>
-          <w:rFonts w:cstheme="minorHAnsi"/>
-          <w:color w:val="000000"/>
-          <w:sz w:val="30"/>
-          <w:szCs w:val="30"/>
-        </w:rPr>
-        <w:t xml:space="preserve"> The front end will help to organize and display the data in a clear, simple format. </w:t>
-      </w:r>
-      <w:r>
-        <w:rPr>
-          <w:rFonts w:cstheme="minorHAnsi"/>
-          <w:color w:val="000000"/>
-          <w:sz w:val="30"/>
-          <w:szCs w:val="30"/>
-        </w:rPr>
-        <w:t xml:space="preserve">The front end will be created using HTML and CSS. </w:t>
-      </w:r>
-      <w:r>
-        <w:rPr>
-          <w:rFonts w:cstheme="minorHAnsi"/>
-          <w:color w:val="000000"/>
-          <w:sz w:val="30"/>
-          <w:szCs w:val="30"/>
-        </w:rPr>
-        <w:t xml:space="preserve">There will be </w:t>
+        <w:t xml:space="preserve">This project </w:t>
+      </w:r>
+      <w:r>
+        <w:rPr>
+          <w:rFonts w:cstheme="minorHAnsi"/>
+          <w:color w:val="000000"/>
+          <w:sz w:val="30"/>
+          <w:szCs w:val="30"/>
+        </w:rPr>
+        <w:t>sought</w:t>
+      </w:r>
+      <w:r>
+        <w:rPr>
+          <w:rFonts w:cstheme="minorHAnsi"/>
+          <w:color w:val="000000"/>
+          <w:sz w:val="30"/>
+          <w:szCs w:val="30"/>
+        </w:rPr>
+        <w:t xml:space="preserve"> to develop a database that </w:t>
+      </w:r>
+      <w:r>
+        <w:rPr>
+          <w:rFonts w:cstheme="minorHAnsi"/>
+          <w:color w:val="000000"/>
+          <w:sz w:val="30"/>
+          <w:szCs w:val="30"/>
+        </w:rPr>
+        <w:t>organizes</w:t>
+      </w:r>
+      <w:r>
+        <w:rPr>
+          <w:rFonts w:cstheme="minorHAnsi"/>
+          <w:color w:val="000000"/>
+          <w:sz w:val="30"/>
+          <w:szCs w:val="30"/>
+        </w:rPr>
+        <w:t xml:space="preserve"> patient, provider, and treatment related data. </w:t>
+      </w:r>
+      <w:r>
+        <w:rPr>
+          <w:rFonts w:cstheme="minorHAnsi"/>
+          <w:color w:val="000000"/>
+          <w:sz w:val="30"/>
+          <w:szCs w:val="30"/>
+        </w:rPr>
+        <w:t xml:space="preserve">The project </w:t>
+      </w:r>
+      <w:r>
+        <w:rPr>
+          <w:rFonts w:cstheme="minorHAnsi"/>
+          <w:color w:val="000000"/>
+          <w:sz w:val="30"/>
+          <w:szCs w:val="30"/>
+        </w:rPr>
+        <w:t>is</w:t>
+      </w:r>
+      <w:r>
+        <w:rPr>
+          <w:rFonts w:cstheme="minorHAnsi"/>
+          <w:color w:val="000000"/>
+          <w:sz w:val="30"/>
+          <w:szCs w:val="30"/>
+        </w:rPr>
+        <w:t xml:space="preserve"> a simple web application with a SQL database as a part of the backend framework along with Node.js for the server.</w:t>
+      </w:r>
+      <w:r>
+        <w:rPr>
+          <w:rFonts w:cstheme="minorHAnsi"/>
+          <w:color w:val="000000"/>
+          <w:sz w:val="30"/>
+          <w:szCs w:val="30"/>
+        </w:rPr>
+        <w:t xml:space="preserve"> The front end help</w:t>
+      </w:r>
+      <w:r>
+        <w:rPr>
+          <w:rFonts w:cstheme="minorHAnsi"/>
+          <w:color w:val="000000"/>
+          <w:sz w:val="30"/>
+          <w:szCs w:val="30"/>
+        </w:rPr>
+        <w:t xml:space="preserve">s with </w:t>
+      </w:r>
+      <w:r>
+        <w:rPr>
+          <w:rFonts w:cstheme="minorHAnsi"/>
+          <w:color w:val="000000"/>
+          <w:sz w:val="30"/>
+          <w:szCs w:val="30"/>
+        </w:rPr>
+        <w:t>organiz</w:t>
+      </w:r>
+      <w:r>
+        <w:rPr>
+          <w:rFonts w:cstheme="minorHAnsi"/>
+          <w:color w:val="000000"/>
+          <w:sz w:val="30"/>
+          <w:szCs w:val="30"/>
+        </w:rPr>
+        <w:t>ing</w:t>
+      </w:r>
+      <w:r>
+        <w:rPr>
+          <w:rFonts w:cstheme="minorHAnsi"/>
+          <w:color w:val="000000"/>
+          <w:sz w:val="30"/>
+          <w:szCs w:val="30"/>
+        </w:rPr>
+        <w:t xml:space="preserve"> and display</w:t>
+      </w:r>
+      <w:r>
+        <w:rPr>
+          <w:rFonts w:cstheme="minorHAnsi"/>
+          <w:color w:val="000000"/>
+          <w:sz w:val="30"/>
+          <w:szCs w:val="30"/>
+        </w:rPr>
+        <w:t>ing</w:t>
+      </w:r>
+      <w:r>
+        <w:rPr>
+          <w:rFonts w:cstheme="minorHAnsi"/>
+          <w:color w:val="000000"/>
+          <w:sz w:val="30"/>
+          <w:szCs w:val="30"/>
+        </w:rPr>
+        <w:t xml:space="preserve"> the data in a clear, simple format. </w:t>
+      </w:r>
+      <w:r>
+        <w:rPr>
+          <w:rFonts w:cstheme="minorHAnsi"/>
+          <w:color w:val="000000"/>
+          <w:sz w:val="30"/>
+          <w:szCs w:val="30"/>
+        </w:rPr>
+        <w:t xml:space="preserve">The front end </w:t>
+      </w:r>
+      <w:r>
+        <w:rPr>
+          <w:rFonts w:cstheme="minorHAnsi"/>
+          <w:color w:val="000000"/>
+          <w:sz w:val="30"/>
+          <w:szCs w:val="30"/>
+        </w:rPr>
+        <w:t xml:space="preserve">was </w:t>
+      </w:r>
+      <w:r>
+        <w:rPr>
+          <w:rFonts w:cstheme="minorHAnsi"/>
+          <w:color w:val="000000"/>
+          <w:sz w:val="30"/>
+          <w:szCs w:val="30"/>
+        </w:rPr>
+        <w:t xml:space="preserve">created using HTML and CSS. </w:t>
+      </w:r>
+      <w:r>
+        <w:rPr>
+          <w:rFonts w:cstheme="minorHAnsi"/>
+          <w:color w:val="000000"/>
+          <w:sz w:val="30"/>
+          <w:szCs w:val="30"/>
+        </w:rPr>
+        <w:t xml:space="preserve">There </w:t>
+      </w:r>
+      <w:r>
+        <w:rPr>
+          <w:rFonts w:cstheme="minorHAnsi"/>
+          <w:color w:val="000000"/>
+          <w:sz w:val="30"/>
+          <w:szCs w:val="30"/>
+        </w:rPr>
+        <w:t>are</w:t>
+      </w:r>
+      <w:r>
+        <w:rPr>
+          <w:rFonts w:cstheme="minorHAnsi"/>
+          <w:color w:val="000000"/>
+          <w:sz w:val="30"/>
+          <w:szCs w:val="30"/>
+        </w:rPr>
+        <w:t xml:space="preserve"> </w:t>
       </w:r>
       <w:r>
         <w:rPr>
@@ -2065,16 +2209,16 @@
           <w:sz w:val="30"/>
           <w:szCs w:val="30"/>
         </w:rPr>
-        <w:t>will</w:t>
-      </w:r>
-      <w:r>
-        <w:rPr>
-          <w:rFonts w:cstheme="minorHAnsi"/>
-          <w:color w:val="000000"/>
-          <w:sz w:val="30"/>
-          <w:szCs w:val="30"/>
-        </w:rPr>
-        <w:t xml:space="preserve"> also be a</w:t>
+        <w:t>is also</w:t>
+      </w:r>
+      <w:r>
+        <w:rPr>
+          <w:rFonts w:cstheme="minorHAnsi"/>
+          <w:color w:val="000000"/>
+          <w:sz w:val="30"/>
+          <w:szCs w:val="30"/>
+        </w:rPr>
+        <w:t xml:space="preserve"> a</w:t>
       </w:r>
       <w:r>
         <w:rPr>
@@ -2092,25 +2236,25 @@
           <w:sz w:val="30"/>
           <w:szCs w:val="30"/>
         </w:rPr>
-        <w:t xml:space="preserve">view to display the most urgent patient cases currently being </w:t>
-      </w:r>
-      <w:r>
-        <w:rPr>
-          <w:rFonts w:cstheme="minorHAnsi"/>
-          <w:color w:val="000000"/>
-          <w:sz w:val="30"/>
-          <w:szCs w:val="30"/>
-        </w:rPr>
-        <w:t xml:space="preserve">evaluated at the hospital. </w:t>
-      </w:r>
-      <w:r>
-        <w:rPr>
-          <w:rFonts w:cstheme="minorHAnsi"/>
-          <w:color w:val="000000"/>
-          <w:sz w:val="30"/>
-          <w:szCs w:val="30"/>
-        </w:rPr>
-        <w:t xml:space="preserve">Users (assumed to be staff of Mayo Clinic) will have the ability to view </w:t>
+        <w:t xml:space="preserve">view to display </w:t>
+      </w:r>
+      <w:r>
+        <w:rPr>
+          <w:rFonts w:cstheme="minorHAnsi"/>
+          <w:color w:val="000000"/>
+          <w:sz w:val="30"/>
+          <w:szCs w:val="30"/>
+        </w:rPr>
+        <w:t>hospital statistics, which consist of complex queries that users can execute by providing input. All users</w:t>
+      </w:r>
+      <w:r>
+        <w:rPr>
+          <w:rFonts w:cstheme="minorHAnsi"/>
+          <w:color w:val="000000"/>
+          <w:sz w:val="30"/>
+          <w:szCs w:val="30"/>
+        </w:rPr>
+        <w:t xml:space="preserve"> (assumed to be staff of Mayo Clinic) will have the ability to view </w:t>
       </w:r>
       <w:r>
         <w:rPr>
@@ -2149,7 +2293,16 @@
           <w:sz w:val="30"/>
           <w:szCs w:val="30"/>
         </w:rPr>
-        <w:t>Upon completion, the web application will be hosted on a Heroku server (</w:t>
+        <w:t xml:space="preserve">The web application is currently hosted </w:t>
+      </w:r>
+      <w:r>
+        <w:rPr>
+          <w:rFonts w:cstheme="minorHAnsi"/>
+          <w:color w:val="000000"/>
+          <w:sz w:val="30"/>
+          <w:szCs w:val="30"/>
+        </w:rPr>
+        <w:t>Heroku (</w:t>
       </w:r>
       <w:r>
         <w:rPr>
@@ -2194,34 +2347,106 @@
           <w:sz w:val="30"/>
           <w:szCs w:val="30"/>
         </w:rPr>
-        <w:t>service</w:t>
-      </w:r>
-      <w:r>
-        <w:rPr>
-          <w:rFonts w:cstheme="minorHAnsi"/>
-          <w:color w:val="000000"/>
-          <w:sz w:val="30"/>
-          <w:szCs w:val="30"/>
-        </w:rPr>
-        <w:t xml:space="preserve"> for publishing work on the world wide web. </w:t>
-      </w:r>
-      <w:r>
-        <w:rPr>
-          <w:rFonts w:cstheme="minorHAnsi"/>
-          <w:color w:val="000000"/>
-          <w:sz w:val="30"/>
-          <w:szCs w:val="30"/>
-        </w:rPr>
-        <w:t>Although there will be no authentication or security in accessing this project, please note that this is a prototype with dummy data. Future releases of the project may include implemented security features.</w:t>
-      </w:r>
-      <w:r>
-        <w:rPr>
-          <w:rFonts w:cstheme="minorHAnsi"/>
-          <w:color w:val="000000"/>
-          <w:sz w:val="30"/>
-          <w:szCs w:val="30"/>
-        </w:rPr>
-        <w:t xml:space="preserve"> The primary goal of this project is to develop a system with a database that enables care providers to view organized patient data, make informed decisions, provide different services, and track treatment plans.</w:t>
+        <w:t>cloud application platform</w:t>
+      </w:r>
+      <w:r>
+        <w:rPr>
+          <w:rFonts w:cstheme="minorHAnsi"/>
+          <w:color w:val="000000"/>
+          <w:sz w:val="30"/>
+          <w:szCs w:val="30"/>
+        </w:rPr>
+        <w:t xml:space="preserve"> </w:t>
+      </w:r>
+      <w:r>
+        <w:rPr>
+          <w:rFonts w:cstheme="minorHAnsi"/>
+          <w:color w:val="000000"/>
+          <w:sz w:val="30"/>
+          <w:szCs w:val="30"/>
+        </w:rPr>
+        <w:t xml:space="preserve">for publishing work on the world wide web. </w:t>
+      </w:r>
+      <w:r>
+        <w:rPr>
+          <w:rFonts w:cstheme="minorHAnsi"/>
+          <w:color w:val="000000"/>
+          <w:sz w:val="30"/>
+          <w:szCs w:val="30"/>
+        </w:rPr>
+        <w:t xml:space="preserve">Although there </w:t>
+      </w:r>
+      <w:r>
+        <w:rPr>
+          <w:rFonts w:cstheme="minorHAnsi"/>
+          <w:color w:val="000000"/>
+          <w:sz w:val="30"/>
+          <w:szCs w:val="30"/>
+        </w:rPr>
+        <w:t>is</w:t>
+      </w:r>
+      <w:r>
+        <w:rPr>
+          <w:rFonts w:cstheme="minorHAnsi"/>
+          <w:color w:val="000000"/>
+          <w:sz w:val="30"/>
+          <w:szCs w:val="30"/>
+        </w:rPr>
+        <w:t xml:space="preserve"> no authentication or security in accessing this project, please note that this is a prototype with dummy data. Future releases of the project may include implemented security features.</w:t>
+      </w:r>
+      <w:r>
+        <w:rPr>
+          <w:rFonts w:cstheme="minorHAnsi"/>
+          <w:color w:val="000000"/>
+          <w:sz w:val="30"/>
+          <w:szCs w:val="30"/>
+        </w:rPr>
+        <w:t xml:space="preserve"> The primary goal of this project </w:t>
+      </w:r>
+      <w:r>
+        <w:rPr>
+          <w:rFonts w:cstheme="minorHAnsi"/>
+          <w:color w:val="000000"/>
+          <w:sz w:val="30"/>
+          <w:szCs w:val="30"/>
+        </w:rPr>
+        <w:t>was</w:t>
+      </w:r>
+      <w:r>
+        <w:rPr>
+          <w:rFonts w:cstheme="minorHAnsi"/>
+          <w:color w:val="000000"/>
+          <w:sz w:val="30"/>
+          <w:szCs w:val="30"/>
+        </w:rPr>
+        <w:t xml:space="preserve"> to develop a system with a database that enable</w:t>
+      </w:r>
+      <w:r>
+        <w:rPr>
+          <w:rFonts w:cstheme="minorHAnsi"/>
+          <w:color w:val="000000"/>
+          <w:sz w:val="30"/>
+          <w:szCs w:val="30"/>
+        </w:rPr>
+        <w:t>d</w:t>
+      </w:r>
+      <w:r>
+        <w:rPr>
+          <w:rFonts w:cstheme="minorHAnsi"/>
+          <w:color w:val="000000"/>
+          <w:sz w:val="30"/>
+          <w:szCs w:val="30"/>
+        </w:rPr>
+        <w:t xml:space="preserve"> care providers to view organized patient data, make informed decisions, provide different services, and </w:t>
+      </w:r>
+      <w:r>
+        <w:rPr>
+          <w:rFonts w:cstheme="minorHAnsi"/>
+          <w:color w:val="000000"/>
+          <w:sz w:val="30"/>
+          <w:szCs w:val="30"/>
+        </w:rPr>
+        <w:t>ultimately provide better health care.</w:t>
       </w:r>
     </w:p>
     <w:p>
@@ -3435,16 +3660,205 @@
           <w:sz w:val="30"/>
           <w:szCs w:val="30"/>
         </w:rPr>
-        <w:t>When a user selects the “patient” view, they will be given a list containing all the patients that have been to Mayo Clinic in the past decade. The patients in the database include patients who are visiting for a simple appointment such as a checkup. The data will be ordered first by patients who are currently in treatment (i.e., have not yet been discharged from the hospital), and next alphabetically.</w:t>
-      </w:r>
-      <w:r>
-        <w:rPr>
-          <w:rFonts w:cstheme="minorHAnsi"/>
-          <w:color w:val="000000"/>
-          <w:sz w:val="30"/>
-          <w:szCs w:val="30"/>
-        </w:rPr>
-        <w:t xml:space="preserve"> In addition to the use of the SELECT-FROM-WHERE clauses, HAVING and ORDER BY clauses will also need to be used.</w:t>
+        <w:t xml:space="preserve">When a user selects the “patient” view, they </w:t>
+      </w:r>
+      <w:r>
+        <w:rPr>
+          <w:rFonts w:cstheme="minorHAnsi"/>
+          <w:color w:val="000000"/>
+          <w:sz w:val="30"/>
+          <w:szCs w:val="30"/>
+        </w:rPr>
+        <w:t xml:space="preserve">are </w:t>
+      </w:r>
+      <w:r>
+        <w:rPr>
+          <w:rFonts w:cstheme="minorHAnsi"/>
+          <w:color w:val="000000"/>
+          <w:sz w:val="30"/>
+          <w:szCs w:val="30"/>
+        </w:rPr>
+        <w:t xml:space="preserve">given a list containing all the patients that have been to Mayo Clinic in the past decade. The patients in the database include patients who are visiting for a simple appointment such as a checkup. The data </w:t>
+      </w:r>
+      <w:r>
+        <w:rPr>
+          <w:rFonts w:cstheme="minorHAnsi"/>
+          <w:color w:val="000000"/>
+          <w:sz w:val="30"/>
+          <w:szCs w:val="30"/>
+        </w:rPr>
+        <w:t>i</w:t>
+      </w:r>
+      <w:r>
+        <w:rPr>
+          <w:rFonts w:cstheme="minorHAnsi"/>
+          <w:color w:val="000000"/>
+          <w:sz w:val="30"/>
+          <w:szCs w:val="30"/>
+        </w:rPr>
+        <w:t>ncludes</w:t>
+      </w:r>
+      <w:r>
+        <w:rPr>
+          <w:rFonts w:cstheme="minorHAnsi"/>
+          <w:color w:val="000000"/>
+          <w:sz w:val="30"/>
+          <w:szCs w:val="30"/>
+        </w:rPr>
+        <w:t xml:space="preserve"> patients who are currently in treatment (i.e., have not yet been discharged from the hospital</w:t>
+      </w:r>
+      <w:r>
+        <w:rPr>
+          <w:rFonts w:cstheme="minorHAnsi"/>
+          <w:color w:val="000000"/>
+          <w:sz w:val="30"/>
+          <w:szCs w:val="30"/>
+        </w:rPr>
+        <w:t>)</w:t>
+      </w:r>
+      <w:r>
+        <w:rPr>
+          <w:rFonts w:cstheme="minorHAnsi"/>
+          <w:color w:val="000000"/>
+          <w:sz w:val="30"/>
+          <w:szCs w:val="30"/>
+        </w:rPr>
+        <w:t>.</w:t>
+      </w:r>
+      <w:r>
+        <w:rPr>
+          <w:rFonts w:cstheme="minorHAnsi"/>
+          <w:color w:val="000000"/>
+          <w:sz w:val="30"/>
+          <w:szCs w:val="30"/>
+        </w:rPr>
+        <w:t xml:space="preserve"> </w:t>
+      </w:r>
+      <w:r>
+        <w:rPr>
+          <w:rFonts w:cstheme="minorHAnsi"/>
+          <w:color w:val="000000"/>
+          <w:sz w:val="30"/>
+          <w:szCs w:val="30"/>
+        </w:rPr>
+        <w:t xml:space="preserve">To display </w:t>
+      </w:r>
+      <w:r>
+        <w:rPr>
+          <w:rFonts w:cstheme="minorHAnsi"/>
+          <w:color w:val="000000"/>
+          <w:sz w:val="30"/>
+          <w:szCs w:val="30"/>
+        </w:rPr>
+        <w:t>all</w:t>
+      </w:r>
+      <w:r>
+        <w:rPr>
+          <w:rFonts w:cstheme="minorHAnsi"/>
+          <w:color w:val="000000"/>
+          <w:sz w:val="30"/>
+          <w:szCs w:val="30"/>
+        </w:rPr>
+        <w:t xml:space="preserve"> the patient data, a simple SELECT clause was used.</w:t>
+      </w:r>
+      <w:r>
+        <w:rPr>
+          <w:rFonts w:cstheme="minorHAnsi"/>
+          <w:color w:val="000000"/>
+          <w:sz w:val="30"/>
+          <w:szCs w:val="30"/>
+        </w:rPr>
+        <w:t xml:space="preserve"> The patient table is joined with the </w:t>
+      </w:r>
+      <w:r>
+        <w:rPr>
+          <w:rFonts w:cstheme="minorHAnsi"/>
+          <w:color w:val="000000"/>
+          <w:sz w:val="30"/>
+          <w:szCs w:val="30"/>
+        </w:rPr>
+        <w:t>P</w:t>
+      </w:r>
+      <w:r>
+        <w:rPr>
+          <w:rFonts w:cstheme="minorHAnsi"/>
+          <w:color w:val="000000"/>
+          <w:sz w:val="30"/>
+          <w:szCs w:val="30"/>
+        </w:rPr>
+        <w:t xml:space="preserve">rovider </w:t>
+      </w:r>
+      <w:r>
+        <w:rPr>
+          <w:rFonts w:cstheme="minorHAnsi"/>
+          <w:color w:val="000000"/>
+          <w:sz w:val="30"/>
+          <w:szCs w:val="30"/>
+        </w:rPr>
+        <w:t xml:space="preserve">View table </w:t>
+      </w:r>
+      <w:r>
+        <w:rPr>
+          <w:rFonts w:cstheme="minorHAnsi"/>
+          <w:color w:val="000000"/>
+          <w:sz w:val="30"/>
+          <w:szCs w:val="30"/>
+        </w:rPr>
+        <w:t xml:space="preserve">and </w:t>
+      </w:r>
+      <w:r>
+        <w:rPr>
+          <w:rFonts w:cstheme="minorHAnsi"/>
+          <w:color w:val="000000"/>
+          <w:sz w:val="30"/>
+          <w:szCs w:val="30"/>
+        </w:rPr>
+        <w:t>the</w:t>
+      </w:r>
+      <w:r>
+        <w:rPr>
+          <w:rFonts w:cstheme="minorHAnsi"/>
+          <w:color w:val="000000"/>
+          <w:sz w:val="30"/>
+          <w:szCs w:val="30"/>
+        </w:rPr>
+        <w:t xml:space="preserve"> </w:t>
+      </w:r>
+      <w:r>
+        <w:rPr>
+          <w:rFonts w:cstheme="minorHAnsi"/>
+          <w:color w:val="000000"/>
+          <w:sz w:val="30"/>
+          <w:szCs w:val="30"/>
+        </w:rPr>
+        <w:t>T</w:t>
+      </w:r>
+      <w:r>
+        <w:rPr>
+          <w:rFonts w:cstheme="minorHAnsi"/>
+          <w:color w:val="000000"/>
+          <w:sz w:val="30"/>
+          <w:szCs w:val="30"/>
+        </w:rPr>
+        <w:t xml:space="preserve">reatment </w:t>
+      </w:r>
+      <w:r>
+        <w:rPr>
+          <w:rFonts w:cstheme="minorHAnsi"/>
+          <w:color w:val="000000"/>
+          <w:sz w:val="30"/>
+          <w:szCs w:val="30"/>
+        </w:rPr>
+        <w:t xml:space="preserve">View </w:t>
+      </w:r>
+      <w:r>
+        <w:rPr>
+          <w:rFonts w:cstheme="minorHAnsi"/>
+          <w:color w:val="000000"/>
+          <w:sz w:val="30"/>
+          <w:szCs w:val="30"/>
+        </w:rPr>
+        <w:t>table as well.</w:t>
       </w:r>
     </w:p>
     <w:p>
@@ -3506,7 +3920,43 @@
           <w:sz w:val="30"/>
           <w:szCs w:val="30"/>
         </w:rPr>
-        <w:t>The “treatment” view displays all the different medical treatments and services offered to patients at the hospital. The department in charge of administering each treatment will listed as an attribute along with a description, requirements, and patients currently receiving the care. This view will be joined with the Department View table and the Patient View table.</w:t>
+        <w:t xml:space="preserve">The “treatment” view displays all the different medical treatments and services offered to patients at the hospital. The department in charge of administering each treatment </w:t>
+      </w:r>
+      <w:r>
+        <w:rPr>
+          <w:rFonts w:cstheme="minorHAnsi"/>
+          <w:color w:val="000000"/>
+          <w:sz w:val="30"/>
+          <w:szCs w:val="30"/>
+        </w:rPr>
+        <w:t>was</w:t>
+      </w:r>
+      <w:r>
+        <w:rPr>
+          <w:rFonts w:cstheme="minorHAnsi"/>
+          <w:color w:val="000000"/>
+          <w:sz w:val="30"/>
+          <w:szCs w:val="30"/>
+        </w:rPr>
+        <w:t xml:space="preserve"> listed as an attribute along with a description, requirements, and patients currently receiving the care. This view </w:t>
+      </w:r>
+      <w:r>
+        <w:rPr>
+          <w:rFonts w:cstheme="minorHAnsi"/>
+          <w:color w:val="000000"/>
+          <w:sz w:val="30"/>
+          <w:szCs w:val="30"/>
+        </w:rPr>
+        <w:t xml:space="preserve">is </w:t>
+      </w:r>
+      <w:r>
+        <w:rPr>
+          <w:rFonts w:cstheme="minorHAnsi"/>
+          <w:color w:val="000000"/>
+          <w:sz w:val="30"/>
+          <w:szCs w:val="30"/>
+        </w:rPr>
+        <w:t>joined with the Department View table and the Patient View table.</w:t>
       </w:r>
     </w:p>
     <w:p>
@@ -3570,7 +4020,106 @@
           <w:sz w:val="30"/>
           <w:szCs w:val="30"/>
         </w:rPr>
-        <w:t xml:space="preserve">Upon selecting the “provider” view, the user will be shown a list of all the medical staff that are actively administering care to patients in the hospital. Information regarding years at the hospital, education, and department will also be listed for each provider. The providers will be ordered first by years at Mayo Clinic and next by first and last name. Like the Patient View, the ORDER BY clause will be utilized. </w:t>
+        <w:t xml:space="preserve">Upon selecting the “provider” view, the user </w:t>
+      </w:r>
+      <w:r>
+        <w:rPr>
+          <w:rFonts w:cstheme="minorHAnsi"/>
+          <w:color w:val="000000"/>
+          <w:sz w:val="30"/>
+          <w:szCs w:val="30"/>
+        </w:rPr>
+        <w:t>is</w:t>
+      </w:r>
+      <w:r>
+        <w:rPr>
+          <w:rFonts w:cstheme="minorHAnsi"/>
+          <w:color w:val="000000"/>
+          <w:sz w:val="30"/>
+          <w:szCs w:val="30"/>
+        </w:rPr>
+        <w:t xml:space="preserve"> be shown a list of all the medical staff that are actively administering care to patients in the hospital. </w:t>
+      </w:r>
+      <w:r>
+        <w:rPr>
+          <w:rFonts w:cstheme="minorHAnsi"/>
+          <w:color w:val="000000"/>
+          <w:sz w:val="30"/>
+          <w:szCs w:val="30"/>
+        </w:rPr>
+        <w:t xml:space="preserve">Providers who are no longer employed at the hospital are also displayed on this page. </w:t>
+      </w:r>
+      <w:r>
+        <w:rPr>
+          <w:rFonts w:cstheme="minorHAnsi"/>
+          <w:color w:val="000000"/>
+          <w:sz w:val="30"/>
+          <w:szCs w:val="30"/>
+        </w:rPr>
+        <w:t xml:space="preserve">Information regarding years at the hospital, education, and department </w:t>
+      </w:r>
+      <w:r>
+        <w:rPr>
+          <w:rFonts w:cstheme="minorHAnsi"/>
+          <w:color w:val="000000"/>
+          <w:sz w:val="30"/>
+          <w:szCs w:val="30"/>
+        </w:rPr>
+        <w:t>are</w:t>
+      </w:r>
+      <w:r>
+        <w:rPr>
+          <w:rFonts w:cstheme="minorHAnsi"/>
+          <w:color w:val="000000"/>
+          <w:sz w:val="30"/>
+          <w:szCs w:val="30"/>
+        </w:rPr>
+        <w:t xml:space="preserve"> also listed for each provider. </w:t>
+      </w:r>
+      <w:r>
+        <w:rPr>
+          <w:rFonts w:cstheme="minorHAnsi"/>
+          <w:color w:val="000000"/>
+          <w:sz w:val="30"/>
+          <w:szCs w:val="30"/>
+        </w:rPr>
+        <w:t xml:space="preserve">To obtain </w:t>
+      </w:r>
+      <w:r>
+        <w:rPr>
+          <w:rFonts w:cstheme="minorHAnsi"/>
+          <w:color w:val="000000"/>
+          <w:sz w:val="30"/>
+          <w:szCs w:val="30"/>
+        </w:rPr>
+        <w:t>all</w:t>
+      </w:r>
+      <w:r>
+        <w:rPr>
+          <w:rFonts w:cstheme="minorHAnsi"/>
+          <w:color w:val="000000"/>
+          <w:sz w:val="30"/>
+          <w:szCs w:val="30"/>
+        </w:rPr>
+        <w:t xml:space="preserve"> the providers in the database, a SELECT clause is used.</w:t>
+      </w:r>
+      <w:r>
+        <w:rPr>
+          <w:rFonts w:cstheme="minorHAnsi"/>
+          <w:color w:val="000000"/>
+          <w:sz w:val="30"/>
+          <w:szCs w:val="30"/>
+        </w:rPr>
+        <w:t xml:space="preserve"> </w:t>
+      </w:r>
+      <w:r>
+        <w:rPr>
+          <w:rFonts w:cstheme="minorHAnsi"/>
+          <w:color w:val="000000"/>
+          <w:sz w:val="30"/>
+          <w:szCs w:val="30"/>
+        </w:rPr>
+        <w:t>The provider table is also joined with the Patient View table and the Treatment View table.</w:t>
       </w:r>
     </w:p>
     <w:p>
@@ -3600,7 +4149,7 @@
     <w:p>
       <w:pPr>
         <w:spacing w:after="0" w:line="240" w:lineRule="auto"/>
-        <w:ind w:left="720"/>
+        <w:ind w:left="0"/>
         <w:rPr>
           <w:rFonts w:cstheme="minorHAnsi"/>
           <w:color w:val="000000"/>
@@ -3612,31 +4161,7 @@
     <w:p>
       <w:pPr>
         <w:spacing w:after="0" w:line="240" w:lineRule="auto"/>
-        <w:ind w:left="720"/>
-        <w:rPr>
-          <w:rFonts w:cstheme="minorHAnsi"/>
-          <w:color w:val="000000"/>
-          <w:sz w:val="30"/>
-          <w:szCs w:val="30"/>
-        </w:rPr>
-      </w:pPr>
-    </w:p>
-    <w:p>
-      <w:pPr>
-        <w:spacing w:after="0" w:line="240" w:lineRule="auto"/>
-        <w:ind w:left="720"/>
-        <w:rPr>
-          <w:rFonts w:cstheme="minorHAnsi"/>
-          <w:color w:val="000000"/>
-          <w:sz w:val="30"/>
-          <w:szCs w:val="30"/>
-        </w:rPr>
-      </w:pPr>
-    </w:p>
-    <w:p>
-      <w:pPr>
-        <w:spacing w:after="0" w:line="240" w:lineRule="auto"/>
-        <w:ind w:left="720"/>
+        <w:ind w:left="0"/>
         <w:rPr>
           <w:rFonts w:cstheme="minorHAnsi"/>
           <w:color w:val="000000"/>
@@ -3693,7 +4218,115 @@
           <w:sz w:val="30"/>
           <w:szCs w:val="30"/>
         </w:rPr>
-        <w:t xml:space="preserve">The “department” view shows the various divisions of health care service within Mayo Clinic. Attributes include a description of the department, members of the department from the Provider View table, and treatments administered by the department from the Treatments View table. A GROUP BY clause will be used to include the attributes related to the department from the other tables that will be joined with the Department View table in a relationship. </w:t>
+        <w:t xml:space="preserve">The “department” view shows the various divisions of health care service within Mayo Clinic. Attributes include a description of the department, members of the department from the Provider View table, and treatments administered by the department from the Treatments View table. A </w:t>
+      </w:r>
+      <w:r>
+        <w:rPr>
+          <w:rFonts w:cstheme="minorHAnsi"/>
+          <w:color w:val="000000"/>
+          <w:sz w:val="30"/>
+          <w:szCs w:val="30"/>
+        </w:rPr>
+        <w:t>JOIN</w:t>
+      </w:r>
+      <w:r>
+        <w:rPr>
+          <w:rFonts w:cstheme="minorHAnsi"/>
+          <w:color w:val="000000"/>
+          <w:sz w:val="30"/>
+          <w:szCs w:val="30"/>
+        </w:rPr>
+        <w:t xml:space="preserve"> clause </w:t>
+      </w:r>
+      <w:r>
+        <w:rPr>
+          <w:rFonts w:cstheme="minorHAnsi"/>
+          <w:color w:val="000000"/>
+          <w:sz w:val="30"/>
+          <w:szCs w:val="30"/>
+        </w:rPr>
+        <w:t>is</w:t>
+      </w:r>
+      <w:r>
+        <w:rPr>
+          <w:rFonts w:cstheme="minorHAnsi"/>
+          <w:color w:val="000000"/>
+          <w:sz w:val="30"/>
+          <w:szCs w:val="30"/>
+        </w:rPr>
+        <w:t xml:space="preserve"> used to include the attributes </w:t>
+      </w:r>
+      <w:r>
+        <w:rPr>
+          <w:rFonts w:cstheme="minorHAnsi"/>
+          <w:color w:val="000000"/>
+          <w:sz w:val="30"/>
+          <w:szCs w:val="30"/>
+        </w:rPr>
+        <w:t>of t</w:t>
+      </w:r>
+      <w:r>
+        <w:rPr>
+          <w:rFonts w:cstheme="minorHAnsi"/>
+          <w:color w:val="000000"/>
+          <w:sz w:val="30"/>
+          <w:szCs w:val="30"/>
+        </w:rPr>
+        <w:t xml:space="preserve">he </w:t>
+      </w:r>
+      <w:r>
+        <w:rPr>
+          <w:rFonts w:cstheme="minorHAnsi"/>
+          <w:color w:val="000000"/>
+          <w:sz w:val="30"/>
+          <w:szCs w:val="30"/>
+        </w:rPr>
+        <w:t>Provider View</w:t>
+      </w:r>
+      <w:r>
+        <w:rPr>
+          <w:rFonts w:cstheme="minorHAnsi"/>
+          <w:color w:val="000000"/>
+          <w:sz w:val="30"/>
+          <w:szCs w:val="30"/>
+        </w:rPr>
+        <w:t xml:space="preserve"> </w:t>
+      </w:r>
+      <w:r>
+        <w:rPr>
+          <w:rFonts w:cstheme="minorHAnsi"/>
+          <w:color w:val="000000"/>
+          <w:sz w:val="30"/>
+          <w:szCs w:val="30"/>
+        </w:rPr>
+        <w:t>table</w:t>
+      </w:r>
+      <w:r>
+        <w:rPr>
+          <w:rFonts w:cstheme="minorHAnsi"/>
+          <w:color w:val="000000"/>
+          <w:sz w:val="30"/>
+          <w:szCs w:val="30"/>
+        </w:rPr>
+        <w:t xml:space="preserve"> that </w:t>
+      </w:r>
+      <w:r>
+        <w:rPr>
+          <w:rFonts w:cstheme="minorHAnsi"/>
+          <w:color w:val="000000"/>
+          <w:sz w:val="30"/>
+          <w:szCs w:val="30"/>
+        </w:rPr>
+        <w:t>is</w:t>
+      </w:r>
+      <w:r>
+        <w:rPr>
+          <w:rFonts w:cstheme="minorHAnsi"/>
+          <w:color w:val="000000"/>
+          <w:sz w:val="30"/>
+          <w:szCs w:val="30"/>
+        </w:rPr>
+        <w:t xml:space="preserve"> joined with the Department View table in a relationship. </w:t>
       </w:r>
     </w:p>
     <w:p>
@@ -3811,34 +4444,61 @@
           <w:sz w:val="30"/>
           <w:szCs w:val="30"/>
         </w:rPr>
-        <w:t xml:space="preserve">” view, will list </w:t>
-      </w:r>
-      <w:r>
-        <w:rPr>
-          <w:rFonts w:cstheme="minorHAnsi"/>
-          <w:color w:val="000000"/>
-          <w:sz w:val="30"/>
-          <w:szCs w:val="30"/>
-        </w:rPr>
-        <w:t xml:space="preserve">the results of the three complex queries that are executed </w:t>
-      </w:r>
-      <w:r>
-        <w:rPr>
-          <w:rFonts w:cstheme="minorHAnsi"/>
-          <w:color w:val="000000"/>
-          <w:sz w:val="30"/>
-          <w:szCs w:val="30"/>
-        </w:rPr>
-        <w:t>in</w:t>
-      </w:r>
-      <w:r>
-        <w:rPr>
-          <w:rFonts w:cstheme="minorHAnsi"/>
-          <w:color w:val="000000"/>
-          <w:sz w:val="30"/>
-          <w:szCs w:val="30"/>
-        </w:rPr>
-        <w:t xml:space="preserve"> the database.</w:t>
+        <w:t xml:space="preserve">” view, </w:t>
+      </w:r>
+      <w:r>
+        <w:rPr>
+          <w:rFonts w:cstheme="minorHAnsi"/>
+          <w:color w:val="000000"/>
+          <w:sz w:val="30"/>
+          <w:szCs w:val="30"/>
+        </w:rPr>
+        <w:t>list</w:t>
+      </w:r>
+      <w:r>
+        <w:rPr>
+          <w:rFonts w:cstheme="minorHAnsi"/>
+          <w:color w:val="000000"/>
+          <w:sz w:val="30"/>
+          <w:szCs w:val="30"/>
+        </w:rPr>
+        <w:t>s</w:t>
+      </w:r>
+      <w:r>
+        <w:rPr>
+          <w:rFonts w:cstheme="minorHAnsi"/>
+          <w:color w:val="000000"/>
+          <w:sz w:val="30"/>
+          <w:szCs w:val="30"/>
+        </w:rPr>
+        <w:t xml:space="preserve"> results of the three complex queries that </w:t>
+      </w:r>
+      <w:r>
+        <w:rPr>
+          <w:rFonts w:cstheme="minorHAnsi"/>
+          <w:color w:val="000000"/>
+          <w:sz w:val="30"/>
+          <w:szCs w:val="30"/>
+        </w:rPr>
+        <w:t xml:space="preserve">can be executed by the user based on input they </w:t>
+      </w:r>
+      <w:r>
+        <w:rPr>
+          <w:rFonts w:cstheme="minorHAnsi"/>
+          <w:color w:val="000000"/>
+          <w:sz w:val="30"/>
+          <w:szCs w:val="30"/>
+        </w:rPr>
+        <w:t>are able to</w:t>
+      </w:r>
+      <w:r>
+        <w:rPr>
+          <w:rFonts w:cstheme="minorHAnsi"/>
+          <w:color w:val="000000"/>
+          <w:sz w:val="30"/>
+          <w:szCs w:val="30"/>
+        </w:rPr>
+        <w:t xml:space="preserve"> provide.</w:t>
       </w:r>
       <w:r>
         <w:rPr>
@@ -3865,16 +4525,34 @@
           <w:sz w:val="30"/>
           <w:szCs w:val="30"/>
         </w:rPr>
-        <w:t>higher risk</w:t>
-      </w:r>
-      <w:r>
-        <w:rPr>
-          <w:rFonts w:cstheme="minorHAnsi"/>
-          <w:color w:val="000000"/>
-          <w:sz w:val="30"/>
-          <w:szCs w:val="30"/>
-        </w:rPr>
-        <w:t xml:space="preserve"> index would be displayed on this p</w:t>
+        <w:t>risk</w:t>
+      </w:r>
+      <w:r>
+        <w:rPr>
+          <w:rFonts w:cstheme="minorHAnsi"/>
+          <w:color w:val="000000"/>
+          <w:sz w:val="30"/>
+          <w:szCs w:val="30"/>
+        </w:rPr>
+        <w:t xml:space="preserve"> </w:t>
+      </w:r>
+      <w:r>
+        <w:rPr>
+          <w:rFonts w:cstheme="minorHAnsi"/>
+          <w:color w:val="000000"/>
+          <w:sz w:val="30"/>
+          <w:szCs w:val="30"/>
+        </w:rPr>
+        <w:t>index equal to 5</w:t>
+      </w:r>
+      <w:r>
+        <w:rPr>
+          <w:rFonts w:cstheme="minorHAnsi"/>
+          <w:color w:val="000000"/>
+          <w:sz w:val="30"/>
+          <w:szCs w:val="30"/>
+        </w:rPr>
+        <w:t xml:space="preserve"> would be displayed on this p</w:t>
       </w:r>
       <w:r>
         <w:rPr>
@@ -3892,7 +4570,7 @@
           <w:sz w:val="30"/>
           <w:szCs w:val="30"/>
         </w:rPr>
-        <w:t>Any information that is listed on the statistics page is also existent within the database given that the information was pulled from one of the four oth</w:t>
+        <w:t>Any information that is listed on the statistics was pulled from one of the four oth</w:t>
       </w:r>
       <w:r>
         <w:rPr>
@@ -4702,6 +5380,33 @@
           <w:sz w:val="30"/>
           <w:szCs w:val="30"/>
         </w:rPr>
+        <w:t xml:space="preserve">During the development of the project, MySQL Workbench was used to help create the database for the project. Features in MySQL Workbench such as </w:t>
+      </w:r>
+      <w:r>
+        <w:rPr>
+          <w:rFonts w:cstheme="minorHAnsi"/>
+          <w:color w:val="000000"/>
+          <w:sz w:val="30"/>
+          <w:szCs w:val="30"/>
+        </w:rPr>
+        <w:t>the “Reverse Engineer” function allowed me to view the ER diagram of my database as it was being created.</w:t>
+      </w:r>
+      <w:r>
+        <w:rPr>
+          <w:rFonts w:cstheme="minorHAnsi"/>
+          <w:color w:val="000000"/>
+          <w:sz w:val="30"/>
+          <w:szCs w:val="30"/>
+        </w:rPr>
+        <w:t xml:space="preserve"> </w:t>
+      </w:r>
+      <w:r>
+        <w:rPr>
+          <w:rFonts w:cstheme="minorHAnsi"/>
+          <w:color w:val="000000"/>
+          <w:sz w:val="30"/>
+          <w:szCs w:val="30"/>
+        </w:rPr>
         <w:t xml:space="preserve">The </w:t>
       </w:r>
       <w:r>
@@ -4711,16 +5416,34 @@
           <w:sz w:val="30"/>
           <w:szCs w:val="30"/>
         </w:rPr>
-        <w:t>website</w:t>
-      </w:r>
-      <w:r>
-        <w:rPr>
-          <w:rFonts w:cstheme="minorHAnsi"/>
-          <w:color w:val="000000"/>
-          <w:sz w:val="30"/>
-          <w:szCs w:val="30"/>
-        </w:rPr>
-        <w:t xml:space="preserve"> will use searches based on queries written to organize and display data in the appropriate tables for the database</w:t>
+        <w:t>web application I created with the database</w:t>
+      </w:r>
+      <w:r>
+        <w:rPr>
+          <w:rFonts w:cstheme="minorHAnsi"/>
+          <w:color w:val="000000"/>
+          <w:sz w:val="30"/>
+          <w:szCs w:val="30"/>
+        </w:rPr>
+        <w:t xml:space="preserve"> </w:t>
+      </w:r>
+      <w:r>
+        <w:rPr>
+          <w:rFonts w:cstheme="minorHAnsi"/>
+          <w:color w:val="000000"/>
+          <w:sz w:val="30"/>
+          <w:szCs w:val="30"/>
+        </w:rPr>
+        <w:t xml:space="preserve">uses </w:t>
+      </w:r>
+      <w:r>
+        <w:rPr>
+          <w:rFonts w:cstheme="minorHAnsi"/>
+          <w:color w:val="000000"/>
+          <w:sz w:val="30"/>
+          <w:szCs w:val="30"/>
+        </w:rPr>
+        <w:t>searches based on queries written to organize and display data in the appropriate tables for the database</w:t>
       </w:r>
       <w:r>
         <w:rPr>
@@ -4738,7 +5461,25 @@
           <w:sz w:val="30"/>
           <w:szCs w:val="30"/>
         </w:rPr>
-        <w:t xml:space="preserve">Users will also be able to interact with the database by </w:t>
+        <w:t xml:space="preserve">Users </w:t>
+      </w:r>
+      <w:r>
+        <w:rPr>
+          <w:rFonts w:cstheme="minorHAnsi"/>
+          <w:color w:val="000000"/>
+          <w:sz w:val="30"/>
+          <w:szCs w:val="30"/>
+        </w:rPr>
+        <w:t>are also</w:t>
+      </w:r>
+      <w:r>
+        <w:rPr>
+          <w:rFonts w:cstheme="minorHAnsi"/>
+          <w:color w:val="000000"/>
+          <w:sz w:val="30"/>
+          <w:szCs w:val="30"/>
+        </w:rPr>
+        <w:t xml:space="preserve"> able to interact with the database by </w:t>
       </w:r>
       <w:r>
         <w:rPr>
@@ -4822,19 +5563,6 @@
         </w:rPr>
       </w:pPr>
     </w:p>
-    <w:p>
-      <w:pPr>
-        <w:pStyle w:val="Heading1"/>
-        <w:ind w:left="0"/>
-        <w:rPr>
-          <w:rStyle w:val="BookTitle"/>
-          <w:color w:val="011EAA"/>
-          <w:sz w:val="50"/>
-          <w:szCs w:val="50"/>
-        </w:rPr>
-      </w:pPr>
-    </w:p>
-    <w:p/>
     <w:p>
       <w:pPr>
         <w:pStyle w:val="Heading1"/>
@@ -6739,25 +7467,32 @@
         </w:rPr>
         <w:t xml:space="preserve">second complex query selects all the providers who are caring for </w:t>
       </w:r>
-      <w:proofErr w:type="gramStart"/>
-      <w:r>
-        <w:rPr>
-          <w:rFonts w:cstheme="minorHAnsi"/>
-          <w:color w:val="000000"/>
-          <w:sz w:val="30"/>
-          <w:szCs w:val="30"/>
-        </w:rPr>
-        <w:t>a number of</w:t>
-      </w:r>
-      <w:proofErr w:type="gramEnd"/>
-      <w:r>
-        <w:rPr>
-          <w:rFonts w:cstheme="minorHAnsi"/>
-          <w:color w:val="000000"/>
-          <w:sz w:val="30"/>
-          <w:szCs w:val="30"/>
-        </w:rPr>
-        <w:t xml:space="preserve"> patients that is greater than or equal to the input entered by the user. </w:t>
+      <w:r>
+        <w:rPr>
+          <w:rFonts w:cstheme="minorHAnsi"/>
+          <w:color w:val="000000"/>
+          <w:sz w:val="30"/>
+          <w:szCs w:val="30"/>
+        </w:rPr>
+        <w:t xml:space="preserve">a </w:t>
+      </w:r>
+      <w:r>
+        <w:rPr>
+          <w:rFonts w:cstheme="minorHAnsi"/>
+          <w:color w:val="000000"/>
+          <w:sz w:val="30"/>
+          <w:szCs w:val="30"/>
+        </w:rPr>
+        <w:t xml:space="preserve">certain </w:t>
+      </w:r>
+      <w:r>
+        <w:rPr>
+          <w:rFonts w:cstheme="minorHAnsi"/>
+          <w:color w:val="000000"/>
+          <w:sz w:val="30"/>
+          <w:szCs w:val="30"/>
+        </w:rPr>
+        <w:t xml:space="preserve">number of patients that is greater than or equal to the input entered by the user. </w:t>
       </w:r>
       <w:r>
         <w:rPr>
@@ -8093,7 +8828,25 @@
           <w:sz w:val="30"/>
           <w:szCs w:val="30"/>
         </w:rPr>
-        <w:t xml:space="preserve"> Update the styling and layout of the application </w:t>
+        <w:t xml:space="preserve"> </w:t>
+      </w:r>
+      <w:r>
+        <w:rPr>
+          <w:rFonts w:cstheme="minorHAnsi"/>
+          <w:color w:val="000000"/>
+          <w:sz w:val="30"/>
+          <w:szCs w:val="30"/>
+        </w:rPr>
+        <w:t xml:space="preserve">Update the current </w:t>
+      </w:r>
+      <w:r>
+        <w:rPr>
+          <w:rFonts w:cstheme="minorHAnsi"/>
+          <w:color w:val="000000"/>
+          <w:sz w:val="30"/>
+          <w:szCs w:val="30"/>
+        </w:rPr>
+        <w:t xml:space="preserve">styling and layout of the application </w:t>
       </w:r>
       <w:r>
         <w:rPr>
@@ -8111,7 +8864,61 @@
           <w:sz w:val="30"/>
           <w:szCs w:val="30"/>
         </w:rPr>
-        <w:t xml:space="preserve"> view the database on a variety of devices such as larger desktops and mobile device</w:t>
+        <w:t xml:space="preserve"> </w:t>
+      </w:r>
+      <w:r>
+        <w:rPr>
+          <w:rFonts w:cstheme="minorHAnsi"/>
+          <w:color w:val="000000"/>
+          <w:sz w:val="30"/>
+          <w:szCs w:val="30"/>
+        </w:rPr>
+        <w:t xml:space="preserve">improve the </w:t>
+      </w:r>
+      <w:r>
+        <w:rPr>
+          <w:rFonts w:cstheme="minorHAnsi"/>
+          <w:color w:val="000000"/>
+          <w:sz w:val="30"/>
+          <w:szCs w:val="30"/>
+        </w:rPr>
+        <w:t xml:space="preserve">view </w:t>
+      </w:r>
+      <w:r>
+        <w:rPr>
+          <w:rFonts w:cstheme="minorHAnsi"/>
+          <w:color w:val="000000"/>
+          <w:sz w:val="30"/>
+          <w:szCs w:val="30"/>
+        </w:rPr>
+        <w:t>of the</w:t>
+      </w:r>
+      <w:r>
+        <w:rPr>
+          <w:rFonts w:cstheme="minorHAnsi"/>
+          <w:color w:val="000000"/>
+          <w:sz w:val="30"/>
+          <w:szCs w:val="30"/>
+        </w:rPr>
+        <w:t xml:space="preserve"> database on a variety of </w:t>
+      </w:r>
+      <w:r>
+        <w:rPr>
+          <w:rFonts w:cstheme="minorHAnsi"/>
+          <w:color w:val="000000"/>
+          <w:sz w:val="30"/>
+          <w:szCs w:val="30"/>
+        </w:rPr>
+        <w:t>screen sizes</w:t>
+      </w:r>
+      <w:r>
+        <w:rPr>
+          <w:rFonts w:cstheme="minorHAnsi"/>
+          <w:color w:val="000000"/>
+          <w:sz w:val="30"/>
+          <w:szCs w:val="30"/>
+        </w:rPr>
+        <w:t xml:space="preserve"> such as mobile device</w:t>
       </w:r>
       <w:r>
         <w:rPr>
@@ -8129,7 +8936,25 @@
           <w:sz w:val="30"/>
           <w:szCs w:val="30"/>
         </w:rPr>
-        <w:t>The transitions from different screen widths will be clean</w:t>
+        <w:t xml:space="preserve">The transitions from different screen widths will </w:t>
+      </w:r>
+      <w:r>
+        <w:rPr>
+          <w:rFonts w:cstheme="minorHAnsi"/>
+          <w:color w:val="000000"/>
+          <w:sz w:val="30"/>
+          <w:szCs w:val="30"/>
+        </w:rPr>
+        <w:t xml:space="preserve">continue to </w:t>
+      </w:r>
+      <w:r>
+        <w:rPr>
+          <w:rFonts w:cstheme="minorHAnsi"/>
+          <w:color w:val="000000"/>
+          <w:sz w:val="30"/>
+          <w:szCs w:val="30"/>
+        </w:rPr>
+        <w:t>be clean</w:t>
       </w:r>
       <w:r>
         <w:rPr>
@@ -8214,7 +9039,25 @@
           <w:sz w:val="30"/>
           <w:szCs w:val="30"/>
         </w:rPr>
-        <w:t xml:space="preserve"> queries may be written </w:t>
+        <w:t xml:space="preserve"> </w:t>
+      </w:r>
+      <w:r>
+        <w:rPr>
+          <w:rFonts w:cstheme="minorHAnsi"/>
+          <w:color w:val="000000"/>
+          <w:sz w:val="30"/>
+          <w:szCs w:val="30"/>
+        </w:rPr>
+        <w:t xml:space="preserve">more </w:t>
+      </w:r>
+      <w:r>
+        <w:rPr>
+          <w:rFonts w:cstheme="minorHAnsi"/>
+          <w:color w:val="000000"/>
+          <w:sz w:val="30"/>
+          <w:szCs w:val="30"/>
+        </w:rPr>
+        <w:t xml:space="preserve">queries may be written </w:t>
       </w:r>
       <w:r>
         <w:rPr>

</xml_diff>

<commit_message>
Updated project document, and added more provider title options.
</commit_message>
<xml_diff>
--- a/Documents/krause-final.docx
+++ b/Documents/krause-final.docx
@@ -6004,16 +6004,16 @@
         </w:rPr>
         <w:lastRenderedPageBreak/>
         <w:drawing>
-          <wp:anchor distT="0" distB="0" distL="114300" distR="114300" simplePos="0" relativeHeight="251684864" behindDoc="0" locked="0" layoutInCell="1" allowOverlap="1" wp14:anchorId="7AD9AF02" wp14:editId="603A443B">
+          <wp:anchor distT="0" distB="0" distL="114300" distR="114300" simplePos="0" relativeHeight="251684864" behindDoc="0" locked="0" layoutInCell="1" allowOverlap="1" wp14:anchorId="7AD9AF02" wp14:editId="41D5B81A">
             <wp:simplePos x="0" y="0"/>
             <wp:positionH relativeFrom="column">
-              <wp:posOffset>-47625</wp:posOffset>
+              <wp:posOffset>94479</wp:posOffset>
             </wp:positionH>
             <wp:positionV relativeFrom="paragraph">
-              <wp:posOffset>309245</wp:posOffset>
+              <wp:posOffset>270990</wp:posOffset>
             </wp:positionV>
-            <wp:extent cx="5943600" cy="3617595"/>
-            <wp:effectExtent l="0" t="0" r="0" b="1905"/>
+            <wp:extent cx="5751059" cy="3500404"/>
+            <wp:effectExtent l="0" t="0" r="2540" b="5080"/>
             <wp:wrapNone/>
             <wp:docPr id="6" name="Picture 6" descr="Graphical user interface&#10;&#10;Description automatically generated"/>
             <wp:cNvGraphicFramePr>
@@ -6041,7 +6041,7 @@
                   <pic:spPr>
                     <a:xfrm>
                       <a:off x="0" y="0"/>
-                      <a:ext cx="5943600" cy="3617595"/>
+                      <a:ext cx="5751059" cy="3500404"/>
                     </a:xfrm>
                     <a:prstGeom prst="rect">
                       <a:avLst/>
@@ -6174,6 +6174,7 @@
       <w:pPr>
         <w:spacing w:line="240" w:lineRule="auto"/>
         <w:ind w:left="0"/>
+        <w:jc w:val="center"/>
         <w:rPr>
           <w:rFonts w:cstheme="minorHAnsi"/>
           <w:b/>
@@ -6183,12 +6184,7 @@
           <w:szCs w:val="30"/>
         </w:rPr>
       </w:pPr>
-    </w:p>
-    <w:p>
-      <w:pPr>
-        <w:spacing w:line="240" w:lineRule="auto"/>
-        <w:ind w:left="0"/>
-        <w:jc w:val="center"/>
+      <w:r>
         <w:rPr>
           <w:rFonts w:cstheme="minorHAnsi"/>
           <w:b/>
@@ -6197,7 +6193,8 @@
           <w:sz w:val="30"/>
           <w:szCs w:val="30"/>
         </w:rPr>
-      </w:pPr>
+        <w:t>Patients</w:t>
+      </w:r>
       <w:r>
         <w:rPr>
           <w:rFonts w:cstheme="minorHAnsi"/>
@@ -6207,7 +6204,7 @@
           <w:sz w:val="30"/>
           <w:szCs w:val="30"/>
         </w:rPr>
-        <w:t>Patients</w:t>
+        <w:t xml:space="preserve"> </w:t>
       </w:r>
       <w:r>
         <w:rPr>
@@ -6218,7 +6215,7 @@
           <w:sz w:val="30"/>
           <w:szCs w:val="30"/>
         </w:rPr>
-        <w:t xml:space="preserve"> </w:t>
+        <w:t>P</w:t>
       </w:r>
       <w:r>
         <w:rPr>
@@ -6229,18 +6226,87 @@
           <w:sz w:val="30"/>
           <w:szCs w:val="30"/>
         </w:rPr>
-        <w:t>P</w:t>
-      </w:r>
-      <w:r>
-        <w:rPr>
-          <w:rFonts w:cstheme="minorHAnsi"/>
+        <w:t>age of Patient Care Manager Website</w:t>
+      </w:r>
+    </w:p>
+    <w:p>
+      <w:pPr>
+        <w:pStyle w:val="Heading1"/>
+        <w:ind w:left="0"/>
+        <w:rPr>
+          <w:rStyle w:val="BookTitle"/>
+          <w:color w:val="011EAA"/>
+          <w:sz w:val="50"/>
+          <w:szCs w:val="50"/>
+        </w:rPr>
+      </w:pPr>
+      <w:r>
+        <w:rPr>
           <w:b/>
           <w:bCs/>
-          <w:color w:val="000000"/>
-          <w:sz w:val="30"/>
-          <w:szCs w:val="30"/>
-        </w:rPr>
-        <w:t>age of Patient Care Manager Website</w:t>
+          <w:smallCaps w:val="0"/>
+          <w:noProof/>
+          <w:color w:val="011EAA"/>
+          <w:spacing w:val="10"/>
+          <w:sz w:val="50"/>
+          <w:szCs w:val="50"/>
+          <w:u w:val="single"/>
+        </w:rPr>
+        <w:drawing>
+          <wp:anchor distT="0" distB="0" distL="114300" distR="114300" simplePos="0" relativeHeight="251685888" behindDoc="0" locked="0" layoutInCell="1" allowOverlap="1" wp14:anchorId="199DB1FA" wp14:editId="700AB2BE">
+            <wp:simplePos x="0" y="0"/>
+            <wp:positionH relativeFrom="column">
+              <wp:posOffset>170893</wp:posOffset>
+            </wp:positionH>
+            <wp:positionV relativeFrom="paragraph">
+              <wp:posOffset>60960</wp:posOffset>
+            </wp:positionV>
+            <wp:extent cx="5606041" cy="3288159"/>
+            <wp:effectExtent l="0" t="0" r="0" b="1270"/>
+            <wp:wrapNone/>
+            <wp:docPr id="7" name="Picture 7" descr="Graphical user interface, text, application&#10;&#10;Description automatically generated"/>
+            <wp:cNvGraphicFramePr>
+              <a:graphicFrameLocks xmlns:a="http://schemas.openxmlformats.org/drawingml/2006/main" noChangeAspect="1"/>
+            </wp:cNvGraphicFramePr>
+            <a:graphic xmlns:a="http://schemas.openxmlformats.org/drawingml/2006/main">
+              <a:graphicData uri="http://schemas.openxmlformats.org/drawingml/2006/picture">
+                <pic:pic xmlns:pic="http://schemas.openxmlformats.org/drawingml/2006/picture">
+                  <pic:nvPicPr>
+                    <pic:cNvPr id="7" name="Picture 7" descr="Graphical user interface, text, application&#10;&#10;Description automatically generated"/>
+                    <pic:cNvPicPr/>
+                  </pic:nvPicPr>
+                  <pic:blipFill>
+                    <a:blip r:embed="rId14" cstate="print">
+                      <a:extLst>
+                        <a:ext uri="{28A0092B-C50C-407E-A947-70E740481C1C}">
+                          <a14:useLocalDpi xmlns:a14="http://schemas.microsoft.com/office/drawing/2010/main" val="0"/>
+                        </a:ext>
+                      </a:extLst>
+                    </a:blip>
+                    <a:stretch>
+                      <a:fillRect/>
+                    </a:stretch>
+                  </pic:blipFill>
+                  <pic:spPr>
+                    <a:xfrm>
+                      <a:off x="0" y="0"/>
+                      <a:ext cx="5606041" cy="3288159"/>
+                    </a:xfrm>
+                    <a:prstGeom prst="rect">
+                      <a:avLst/>
+                    </a:prstGeom>
+                  </pic:spPr>
+                </pic:pic>
+              </a:graphicData>
+            </a:graphic>
+            <wp14:sizeRelH relativeFrom="page">
+              <wp14:pctWidth>0</wp14:pctWidth>
+            </wp14:sizeRelH>
+            <wp14:sizeRelV relativeFrom="page">
+              <wp14:pctHeight>0</wp14:pctHeight>
+            </wp14:sizeRelV>
+          </wp:anchor>
+        </w:drawing>
       </w:r>
     </w:p>
     <w:p>
@@ -6329,27 +6395,55 @@
     </w:p>
     <w:p>
       <w:pPr>
-        <w:pStyle w:val="Heading1"/>
-        <w:ind w:left="0"/>
-        <w:rPr>
-          <w:rStyle w:val="BookTitle"/>
-          <w:color w:val="011EAA"/>
-          <w:sz w:val="50"/>
-          <w:szCs w:val="50"/>
-        </w:rPr>
-      </w:pPr>
-    </w:p>
-    <w:p>
-      <w:pPr>
-        <w:pStyle w:val="Heading1"/>
-        <w:ind w:left="0"/>
-        <w:rPr>
-          <w:rStyle w:val="BookTitle"/>
-          <w:color w:val="011EAA"/>
-          <w:sz w:val="50"/>
-          <w:szCs w:val="50"/>
-        </w:rPr>
-      </w:pPr>
+        <w:spacing w:line="240" w:lineRule="auto"/>
+        <w:ind w:left="0"/>
+        <w:jc w:val="center"/>
+        <w:rPr>
+          <w:rFonts w:cstheme="minorHAnsi"/>
+          <w:b/>
+          <w:bCs/>
+          <w:color w:val="000000"/>
+          <w:sz w:val="30"/>
+          <w:szCs w:val="30"/>
+        </w:rPr>
+      </w:pPr>
+    </w:p>
+    <w:p>
+      <w:pPr>
+        <w:spacing w:line="240" w:lineRule="auto"/>
+        <w:ind w:left="0"/>
+        <w:jc w:val="center"/>
+        <w:rPr>
+          <w:rFonts w:cstheme="minorHAnsi"/>
+          <w:b/>
+          <w:bCs/>
+          <w:color w:val="000000"/>
+          <w:sz w:val="30"/>
+          <w:szCs w:val="30"/>
+        </w:rPr>
+      </w:pPr>
+      <w:r>
+        <w:rPr>
+          <w:rFonts w:cstheme="minorHAnsi"/>
+          <w:b/>
+          <w:bCs/>
+          <w:color w:val="000000"/>
+          <w:sz w:val="30"/>
+          <w:szCs w:val="30"/>
+        </w:rPr>
+        <w:t>Statistics</w:t>
+      </w:r>
+      <w:r>
+        <w:rPr>
+          <w:rFonts w:cstheme="minorHAnsi"/>
+          <w:b/>
+          <w:bCs/>
+          <w:color w:val="000000"/>
+          <w:sz w:val="30"/>
+          <w:szCs w:val="30"/>
+        </w:rPr>
+        <w:t xml:space="preserve"> Page of Patient Care Manager Website</w:t>
+      </w:r>
     </w:p>
     <w:p>
       <w:pPr>
@@ -9170,10 +9264,12 @@
       </w:pPr>
     </w:p>
     <w:sectPr>
-      <w:headerReference w:type="even" r:id="rId14"/>
-      <w:headerReference w:type="default" r:id="rId15"/>
-      <w:footerReference w:type="default" r:id="rId16"/>
-      <w:footerReference w:type="first" r:id="rId17"/>
+      <w:headerReference w:type="even" r:id="rId15"/>
+      <w:headerReference w:type="default" r:id="rId16"/>
+      <w:footerReference w:type="even" r:id="rId17"/>
+      <w:footerReference w:type="default" r:id="rId18"/>
+      <w:headerReference w:type="first" r:id="rId19"/>
+      <w:footerReference w:type="first" r:id="rId20"/>
       <w:pgSz w:w="12240" w:h="15840"/>
       <w:pgMar w:top="1440" w:right="1440" w:bottom="1440" w:left="1440" w:header="720" w:footer="288" w:gutter="0"/>
       <w:pgNumType w:start="1"/>
@@ -9207,6 +9303,16 @@
 </file>
 
 <file path=word/footer1.xml><?xml version="1.0" encoding="utf-8"?>
+<w:ftr xmlns:wpc="http://schemas.microsoft.com/office/word/2010/wordprocessingCanvas" xmlns:cx="http://schemas.microsoft.com/office/drawing/2014/chartex" xmlns:cx1="http://schemas.microsoft.com/office/drawing/2015/9/8/chartex" xmlns:cx2="http://schemas.microsoft.com/office/drawing/2015/10/21/chartex" xmlns:cx3="http://schemas.microsoft.com/office/drawing/2016/5/9/chartex" xmlns:cx4="http://schemas.microsoft.com/office/drawing/2016/5/10/chartex" xmlns:cx5="http://schemas.microsoft.com/office/drawing/2016/5/11/chartex" xmlns:cx6="http://schemas.microsoft.com/office/drawing/2016/5/12/chartex" xmlns:cx7="http://schemas.microsoft.com/office/drawing/2016/5/13/chartex" xmlns:cx8="http://schemas.microsoft.com/office/drawing/2016/5/14/chartex" xmlns:mc="http://schemas.openxmlformats.org/markup-compatibility/2006" xmlns:aink="http://schemas.microsoft.com/office/drawing/2016/ink" xmlns:am3d="http://schemas.microsoft.com/office/drawing/2017/model3d" xmlns:o="urn:schemas-microsoft-com:office:office" xmlns:oel="http://schemas.microsoft.com/office/2019/extlst" xmlns:r="http://schemas.openxmlformats.org/officeDocument/2006/relationships" xmlns:m="http://schemas.openxmlformats.org/officeDocument/2006/math" xmlns:v="urn:schemas-microsoft-com:vml" xmlns:wp14="http://schemas.microsoft.com/office/word/2010/wordprocessingDrawing" xmlns:wp="http://schemas.openxmlformats.org/drawingml/2006/wordprocessingDrawing" xmlns:w10="urn:schemas-microsoft-com:office:word" xmlns:w="http://schemas.openxmlformats.org/wordprocessingml/2006/main" xmlns:w14="http://schemas.microsoft.com/office/word/2010/wordml" xmlns:w15="http://schemas.microsoft.com/office/word/2012/wordml" xmlns:w16cex="http://schemas.microsoft.com/office/word/2018/wordml/cex" xmlns:w16cid="http://schemas.microsoft.com/office/word/2016/wordml/cid" xmlns:w16="http://schemas.microsoft.com/office/word/2018/wordml" xmlns:w16sdtdh="http://schemas.microsoft.com/office/word/2020/wordml/sdtdatahash" xmlns:w16se="http://schemas.microsoft.com/office/word/2015/wordml/symex" xmlns:wpg="http://schemas.microsoft.com/office/word/2010/wordprocessingGroup" xmlns:wpi="http://schemas.microsoft.com/office/word/2010/wordprocessingInk" xmlns:wne="http://schemas.microsoft.com/office/word/2006/wordml" xmlns:wps="http://schemas.microsoft.com/office/word/2010/wordprocessingShape" mc:Ignorable="w14 w15 w16se w16cid w16 w16cex w16sdtdh wp14">
+  <w:p>
+    <w:pPr>
+      <w:pStyle w:val="Footer"/>
+    </w:pPr>
+  </w:p>
+</w:ftr>
+</file>
+
+<file path=word/footer2.xml><?xml version="1.0" encoding="utf-8"?>
 <w:ftr xmlns:wpc="http://schemas.microsoft.com/office/word/2010/wordprocessingCanvas" xmlns:cx="http://schemas.microsoft.com/office/drawing/2014/chartex" xmlns:cx1="http://schemas.microsoft.com/office/drawing/2015/9/8/chartex" xmlns:cx2="http://schemas.microsoft.com/office/drawing/2015/10/21/chartex" xmlns:cx3="http://schemas.microsoft.com/office/drawing/2016/5/9/chartex" xmlns:cx4="http://schemas.microsoft.com/office/drawing/2016/5/10/chartex" xmlns:cx5="http://schemas.microsoft.com/office/drawing/2016/5/11/chartex" xmlns:cx6="http://schemas.microsoft.com/office/drawing/2016/5/12/chartex" xmlns:cx7="http://schemas.microsoft.com/office/drawing/2016/5/13/chartex" xmlns:cx8="http://schemas.microsoft.com/office/drawing/2016/5/14/chartex" xmlns:mc="http://schemas.openxmlformats.org/markup-compatibility/2006" xmlns:aink="http://schemas.microsoft.com/office/drawing/2016/ink" xmlns:am3d="http://schemas.microsoft.com/office/drawing/2017/model3d" xmlns:o="urn:schemas-microsoft-com:office:office" xmlns:oel="http://schemas.microsoft.com/office/2019/extlst" xmlns:r="http://schemas.openxmlformats.org/officeDocument/2006/relationships" xmlns:m="http://schemas.openxmlformats.org/officeDocument/2006/math" xmlns:v="urn:schemas-microsoft-com:vml" xmlns:wp14="http://schemas.microsoft.com/office/word/2010/wordprocessingDrawing" xmlns:wp="http://schemas.openxmlformats.org/drawingml/2006/wordprocessingDrawing" xmlns:w10="urn:schemas-microsoft-com:office:word" xmlns:w="http://schemas.openxmlformats.org/wordprocessingml/2006/main" xmlns:w14="http://schemas.microsoft.com/office/word/2010/wordml" xmlns:w15="http://schemas.microsoft.com/office/word/2012/wordml" xmlns:w16cex="http://schemas.microsoft.com/office/word/2018/wordml/cex" xmlns:w16cid="http://schemas.microsoft.com/office/word/2016/wordml/cid" xmlns:w16="http://schemas.microsoft.com/office/word/2018/wordml" xmlns:w16sdtdh="http://schemas.microsoft.com/office/word/2020/wordml/sdtdatahash" xmlns:w16se="http://schemas.microsoft.com/office/word/2015/wordml/symex" xmlns:wpg="http://schemas.microsoft.com/office/word/2010/wordprocessingGroup" xmlns:wpi="http://schemas.microsoft.com/office/word/2010/wordprocessingInk" xmlns:wne="http://schemas.microsoft.com/office/word/2006/wordml" xmlns:wps="http://schemas.microsoft.com/office/word/2010/wordprocessingShape" mc:Ignorable="w14 w15 w16se w16cid w16 w16cex w16sdtdh wp14">
   <w:p>
     <w:pPr>
@@ -9296,7 +9402,7 @@
 </w:ftr>
 </file>
 
-<file path=word/footer2.xml><?xml version="1.0" encoding="utf-8"?>
+<file path=word/footer3.xml><?xml version="1.0" encoding="utf-8"?>
 <w:ftr xmlns:wpc="http://schemas.microsoft.com/office/word/2010/wordprocessingCanvas" xmlns:cx="http://schemas.microsoft.com/office/drawing/2014/chartex" xmlns:cx1="http://schemas.microsoft.com/office/drawing/2015/9/8/chartex" xmlns:cx2="http://schemas.microsoft.com/office/drawing/2015/10/21/chartex" xmlns:cx3="http://schemas.microsoft.com/office/drawing/2016/5/9/chartex" xmlns:cx4="http://schemas.microsoft.com/office/drawing/2016/5/10/chartex" xmlns:cx5="http://schemas.microsoft.com/office/drawing/2016/5/11/chartex" xmlns:cx6="http://schemas.microsoft.com/office/drawing/2016/5/12/chartex" xmlns:cx7="http://schemas.microsoft.com/office/drawing/2016/5/13/chartex" xmlns:cx8="http://schemas.microsoft.com/office/drawing/2016/5/14/chartex" xmlns:mc="http://schemas.openxmlformats.org/markup-compatibility/2006" xmlns:aink="http://schemas.microsoft.com/office/drawing/2016/ink" xmlns:am3d="http://schemas.microsoft.com/office/drawing/2017/model3d" xmlns:o="urn:schemas-microsoft-com:office:office" xmlns:oel="http://schemas.microsoft.com/office/2019/extlst" xmlns:r="http://schemas.openxmlformats.org/officeDocument/2006/relationships" xmlns:m="http://schemas.openxmlformats.org/officeDocument/2006/math" xmlns:v="urn:schemas-microsoft-com:vml" xmlns:wp14="http://schemas.microsoft.com/office/word/2010/wordprocessingDrawing" xmlns:wp="http://schemas.openxmlformats.org/drawingml/2006/wordprocessingDrawing" xmlns:w10="urn:schemas-microsoft-com:office:word" xmlns:w="http://schemas.openxmlformats.org/wordprocessingml/2006/main" xmlns:w14="http://schemas.microsoft.com/office/word/2010/wordml" xmlns:w15="http://schemas.microsoft.com/office/word/2012/wordml" xmlns:w16cex="http://schemas.microsoft.com/office/word/2018/wordml/cex" xmlns:w16cid="http://schemas.microsoft.com/office/word/2016/wordml/cid" xmlns:w16="http://schemas.microsoft.com/office/word/2018/wordml" xmlns:w16sdtdh="http://schemas.microsoft.com/office/word/2020/wordml/sdtdatahash" xmlns:w16se="http://schemas.microsoft.com/office/word/2015/wordml/symex" xmlns:wpg="http://schemas.microsoft.com/office/word/2010/wordprocessingGroup" xmlns:wpi="http://schemas.microsoft.com/office/word/2010/wordprocessingInk" xmlns:wne="http://schemas.microsoft.com/office/word/2006/wordml" xmlns:wps="http://schemas.microsoft.com/office/word/2010/wordprocessingShape" mc:Ignorable="w14 w15 w16se w16cid w16 w16cex w16sdtdh wp14">
   <w:p>
     <w:pPr>
@@ -9560,6 +9666,16 @@
       </w:rPr>
       <w:fldChar w:fldCharType="end"/>
     </w:r>
+  </w:p>
+</w:hdr>
+</file>
+
+<file path=word/header3.xml><?xml version="1.0" encoding="utf-8"?>
+<w:hdr xmlns:wpc="http://schemas.microsoft.com/office/word/2010/wordprocessingCanvas" xmlns:cx="http://schemas.microsoft.com/office/drawing/2014/chartex" xmlns:cx1="http://schemas.microsoft.com/office/drawing/2015/9/8/chartex" xmlns:cx2="http://schemas.microsoft.com/office/drawing/2015/10/21/chartex" xmlns:cx3="http://schemas.microsoft.com/office/drawing/2016/5/9/chartex" xmlns:cx4="http://schemas.microsoft.com/office/drawing/2016/5/10/chartex" xmlns:cx5="http://schemas.microsoft.com/office/drawing/2016/5/11/chartex" xmlns:cx6="http://schemas.microsoft.com/office/drawing/2016/5/12/chartex" xmlns:cx7="http://schemas.microsoft.com/office/drawing/2016/5/13/chartex" xmlns:cx8="http://schemas.microsoft.com/office/drawing/2016/5/14/chartex" xmlns:mc="http://schemas.openxmlformats.org/markup-compatibility/2006" xmlns:aink="http://schemas.microsoft.com/office/drawing/2016/ink" xmlns:am3d="http://schemas.microsoft.com/office/drawing/2017/model3d" xmlns:o="urn:schemas-microsoft-com:office:office" xmlns:oel="http://schemas.microsoft.com/office/2019/extlst" xmlns:r="http://schemas.openxmlformats.org/officeDocument/2006/relationships" xmlns:m="http://schemas.openxmlformats.org/officeDocument/2006/math" xmlns:v="urn:schemas-microsoft-com:vml" xmlns:wp14="http://schemas.microsoft.com/office/word/2010/wordprocessingDrawing" xmlns:wp="http://schemas.openxmlformats.org/drawingml/2006/wordprocessingDrawing" xmlns:w10="urn:schemas-microsoft-com:office:word" xmlns:w="http://schemas.openxmlformats.org/wordprocessingml/2006/main" xmlns:w14="http://schemas.microsoft.com/office/word/2010/wordml" xmlns:w15="http://schemas.microsoft.com/office/word/2012/wordml" xmlns:w16cex="http://schemas.microsoft.com/office/word/2018/wordml/cex" xmlns:w16cid="http://schemas.microsoft.com/office/word/2016/wordml/cid" xmlns:w16="http://schemas.microsoft.com/office/word/2018/wordml" xmlns:w16sdtdh="http://schemas.microsoft.com/office/word/2020/wordml/sdtdatahash" xmlns:w16se="http://schemas.microsoft.com/office/word/2015/wordml/symex" xmlns:wpg="http://schemas.microsoft.com/office/word/2010/wordprocessingGroup" xmlns:wpi="http://schemas.microsoft.com/office/word/2010/wordprocessingInk" xmlns:wne="http://schemas.microsoft.com/office/word/2006/wordml" xmlns:wps="http://schemas.microsoft.com/office/word/2010/wordprocessingShape" mc:Ignorable="w14 w15 w16se w16cid w16 w16cex w16sdtdh wp14">
+  <w:p>
+    <w:pPr>
+      <w:pStyle w:val="Header"/>
+    </w:pPr>
   </w:p>
 </w:hdr>
 </file>

</xml_diff>